<commit_message>
Cambios en el documento word
</commit_message>
<xml_diff>
--- a/Docs/Observaciones-Lab 4.docx
+++ b/Docs/Observaciones-Lab 4.docx
@@ -1,10 +1,10 @@
 
 <file path=word/document.xml><?xml version="1.0" encoding="utf-8"?>
-<w:document xmlns:wpc="http://schemas.microsoft.com/office/word/2010/wordprocessingCanvas" xmlns:cx="http://schemas.microsoft.com/office/drawing/2014/chartex" xmlns:cx1="http://schemas.microsoft.com/office/drawing/2015/9/8/chartex" xmlns:cx2="http://schemas.microsoft.com/office/drawing/2015/10/21/chartex" xmlns:cx3="http://schemas.microsoft.com/office/drawing/2016/5/9/chartex" xmlns:cx4="http://schemas.microsoft.com/office/drawing/2016/5/10/chartex" xmlns:cx5="http://schemas.microsoft.com/office/drawing/2016/5/11/chartex" xmlns:cx6="http://schemas.microsoft.com/office/drawing/2016/5/12/chartex" xmlns:cx7="http://schemas.microsoft.com/office/drawing/2016/5/13/chartex" xmlns:cx8="http://schemas.microsoft.com/office/drawing/2016/5/14/chartex" xmlns:mc="http://schemas.openxmlformats.org/markup-compatibility/2006" xmlns:aink="http://schemas.microsoft.com/office/drawing/2016/ink" xmlns:am3d="http://schemas.microsoft.com/office/drawing/2017/model3d" xmlns:o="urn:schemas-microsoft-com:office:office" xmlns:r="http://schemas.openxmlformats.org/officeDocument/2006/relationships" xmlns:m="http://schemas.openxmlformats.org/officeDocument/2006/math" xmlns:v="urn:schemas-microsoft-com:vml" xmlns:wp14="http://schemas.microsoft.com/office/word/2010/wordprocessingDrawing" xmlns:wp="http://schemas.openxmlformats.org/drawingml/2006/wordprocessingDrawing" xmlns:w10="urn:schemas-microsoft-com:office:word" xmlns:w="http://schemas.openxmlformats.org/wordprocessingml/2006/main" xmlns:w14="http://schemas.microsoft.com/office/word/2010/wordml" xmlns:w15="http://schemas.microsoft.com/office/word/2012/wordml" xmlns:w16cex="http://schemas.microsoft.com/office/word/2018/wordml/cex" xmlns:w16cid="http://schemas.microsoft.com/office/word/2016/wordml/cid" xmlns:w16="http://schemas.microsoft.com/office/word/2018/wordml" xmlns:w16sdtdh="http://schemas.microsoft.com/office/word/2020/wordml/sdtdatahash" xmlns:w16se="http://schemas.microsoft.com/office/word/2015/wordml/symex" xmlns:wpg="http://schemas.microsoft.com/office/word/2010/wordprocessingGroup" xmlns:wpi="http://schemas.microsoft.com/office/word/2010/wordprocessingInk" xmlns:wne="http://schemas.microsoft.com/office/word/2006/wordml" xmlns:wps="http://schemas.microsoft.com/office/word/2010/wordprocessingShape" mc:Ignorable="w14 w15 w16se w16cid w16 w16cex w16sdtdh wp14">
+<w:document xmlns:wpc="http://schemas.microsoft.com/office/word/2010/wordprocessingCanvas" xmlns:cx="http://schemas.microsoft.com/office/drawing/2014/chartex" xmlns:cx1="http://schemas.microsoft.com/office/drawing/2015/9/8/chartex" xmlns:cx2="http://schemas.microsoft.com/office/drawing/2015/10/21/chartex" xmlns:cx3="http://schemas.microsoft.com/office/drawing/2016/5/9/chartex" xmlns:cx4="http://schemas.microsoft.com/office/drawing/2016/5/10/chartex" xmlns:cx5="http://schemas.microsoft.com/office/drawing/2016/5/11/chartex" xmlns:cx6="http://schemas.microsoft.com/office/drawing/2016/5/12/chartex" xmlns:cx7="http://schemas.microsoft.com/office/drawing/2016/5/13/chartex" xmlns:cx8="http://schemas.microsoft.com/office/drawing/2016/5/14/chartex" xmlns:mc="http://schemas.openxmlformats.org/markup-compatibility/2006" xmlns:aink="http://schemas.microsoft.com/office/drawing/2016/ink" xmlns:am3d="http://schemas.microsoft.com/office/drawing/2017/model3d" xmlns:o="urn:schemas-microsoft-com:office:office" xmlns:r="http://schemas.openxmlformats.org/officeDocument/2006/relationships" xmlns:m="http://schemas.openxmlformats.org/officeDocument/2006/math" xmlns:v="urn:schemas-microsoft-com:vml" xmlns:wp14="http://schemas.microsoft.com/office/word/2010/wordprocessingDrawing" xmlns:wp="http://schemas.openxmlformats.org/drawingml/2006/wordprocessingDrawing" xmlns:w10="urn:schemas-microsoft-com:office:word" xmlns:w="http://schemas.openxmlformats.org/wordprocessingml/2006/main" xmlns:w14="http://schemas.microsoft.com/office/word/2010/wordml" xmlns:w15="http://schemas.microsoft.com/office/word/2012/wordml" xmlns:w16cex="http://schemas.microsoft.com/office/word/2018/wordml/cex" xmlns:w16cid="http://schemas.microsoft.com/office/word/2016/wordml/cid" xmlns:w16="http://schemas.microsoft.com/office/word/2018/wordml" xmlns:w16se="http://schemas.microsoft.com/office/word/2015/wordml/symex" xmlns:wpg="http://schemas.microsoft.com/office/word/2010/wordprocessingGroup" xmlns:wpi="http://schemas.microsoft.com/office/word/2010/wordprocessingInk" xmlns:wne="http://schemas.microsoft.com/office/word/2006/wordml" xmlns:wps="http://schemas.microsoft.com/office/word/2010/wordprocessingShape" mc:Ignorable="w14 w15 w16se w16cid w16 w16cex wp14">
   <w:body>
     <w:p>
       <w:pPr>
-        <w:pStyle w:val="Title"/>
+        <w:pStyle w:val="Ttulo"/>
         <w:jc w:val="center"/>
         <w:rPr>
           <w:noProof w:val="0"/>
@@ -69,7 +69,7 @@
     </w:p>
     <w:p>
       <w:pPr>
-        <w:pStyle w:val="Heading1"/>
+        <w:pStyle w:val="Ttulo1"/>
         <w:rPr>
           <w:b/>
           <w:bCs/>
@@ -96,7 +96,7 @@
     </w:p>
     <w:tbl>
       <w:tblPr>
-        <w:tblStyle w:val="GridTable2"/>
+        <w:tblStyle w:val="Tabladecuadrcula2"/>
         <w:tblW w:w="3694" w:type="pct"/>
         <w:jc w:val="center"/>
         <w:tblLook w:val="04A0" w:firstRow="1" w:lastRow="0" w:firstColumn="1" w:lastColumn="0" w:noHBand="0" w:noVBand="1"/>
@@ -229,6 +229,15 @@
                 <w:lang w:val="es-419"/>
               </w:rPr>
             </w:pPr>
+            <w:r>
+              <w:rPr>
+                <w:rFonts w:ascii="Helvetica Neue" w:hAnsi="Helvetica Neue" w:cs="Helvetica Neue"/>
+                <w:noProof w:val="0"/>
+                <w:color w:val="000000"/>
+                <w:lang w:val="es-ES_tradnl"/>
+              </w:rPr>
+              <w:t>2,6 GHz Intel Core i5</w:t>
+            </w:r>
           </w:p>
         </w:tc>
         <w:tc>
@@ -290,6 +299,15 @@
                 <w:lang w:val="es-419"/>
               </w:rPr>
             </w:pPr>
+            <w:r>
+              <w:rPr>
+                <w:rFonts w:ascii="Helvetica Neue" w:hAnsi="Helvetica Neue" w:cs="Helvetica Neue"/>
+                <w:noProof w:val="0"/>
+                <w:color w:val="000000"/>
+                <w:lang w:val="es-ES_tradnl"/>
+              </w:rPr>
+              <w:t>8 GB</w:t>
+            </w:r>
           </w:p>
         </w:tc>
         <w:tc>
@@ -352,6 +370,14 @@
                 <w:lang w:val="es-419"/>
               </w:rPr>
             </w:pPr>
+            <w:r>
+              <w:rPr>
+                <w:rFonts w:ascii="Dax-Regular" w:hAnsi="Dax-Regular"/>
+                <w:noProof w:val="0"/>
+                <w:lang w:val="es-419"/>
+              </w:rPr>
+              <w:t>macOS Mojave</w:t>
+            </w:r>
           </w:p>
         </w:tc>
         <w:tc>
@@ -375,7 +401,7 @@
     </w:tbl>
     <w:p>
       <w:pPr>
-        <w:pStyle w:val="Caption"/>
+        <w:pStyle w:val="Descripcin"/>
         <w:jc w:val="center"/>
         <w:rPr>
           <w:lang w:val="es-419"/>
@@ -428,7 +454,7 @@
     </w:p>
     <w:p>
       <w:pPr>
-        <w:pStyle w:val="Heading1"/>
+        <w:pStyle w:val="Ttulo1"/>
         <w:rPr>
           <w:b/>
           <w:bCs/>
@@ -448,7 +474,7 @@
     </w:p>
     <w:p>
       <w:pPr>
-        <w:pStyle w:val="Heading2"/>
+        <w:pStyle w:val="Ttulo2"/>
         <w:rPr>
           <w:b/>
           <w:bCs/>
@@ -472,12 +498,12 @@
         <w:tblLook w:val="04A0" w:firstRow="1" w:lastRow="0" w:firstColumn="1" w:lastColumn="0" w:noHBand="0" w:noVBand="1"/>
       </w:tblPr>
       <w:tblGrid>
-        <w:gridCol w:w="2067"/>
-        <w:gridCol w:w="2349"/>
-        <w:gridCol w:w="1457"/>
-        <w:gridCol w:w="1095"/>
-        <w:gridCol w:w="1150"/>
-        <w:gridCol w:w="1242"/>
+        <w:gridCol w:w="1992"/>
+        <w:gridCol w:w="2274"/>
+        <w:gridCol w:w="1429"/>
+        <w:gridCol w:w="1207"/>
+        <w:gridCol w:w="1243"/>
+        <w:gridCol w:w="1215"/>
       </w:tblGrid>
       <w:tr>
         <w:trPr>
@@ -729,7 +755,7 @@
                 <w:rFonts w:ascii="Dax-Regular" w:eastAsia="Times New Roman" w:hAnsi="Dax-Regular" w:cs="Calibri"/>
                 <w:color w:val="000000"/>
               </w:rPr>
-              <w:t>0.50%</w:t>
+              <w:t>small</w:t>
             </w:r>
           </w:p>
         </w:tc>
@@ -755,6 +781,13 @@
                 <w:color w:val="000000"/>
               </w:rPr>
             </w:pPr>
+            <w:r>
+              <w:rPr>
+                <w:rFonts w:ascii="Dax-Regular" w:eastAsia="Times New Roman" w:hAnsi="Dax-Regular" w:cs="Calibri"/>
+                <w:color w:val="000000"/>
+              </w:rPr>
+              <w:t>294</w:t>
+            </w:r>
           </w:p>
         </w:tc>
         <w:tc>
@@ -778,6 +811,13 @@
                 <w:color w:val="000000"/>
               </w:rPr>
             </w:pPr>
+            <w:r>
+              <w:rPr>
+                <w:rFonts w:ascii="Dax-Regular" w:eastAsia="Times New Roman" w:hAnsi="Dax-Regular" w:cs="Calibri"/>
+                <w:color w:val="000000"/>
+              </w:rPr>
+              <w:t>14,23</w:t>
+            </w:r>
           </w:p>
         </w:tc>
         <w:tc>
@@ -801,6 +841,13 @@
                 <w:color w:val="000000"/>
               </w:rPr>
             </w:pPr>
+            <w:r>
+              <w:rPr>
+                <w:rFonts w:ascii="Dax-Regular" w:eastAsia="Times New Roman" w:hAnsi="Dax-Regular" w:cs="Calibri"/>
+                <w:color w:val="000000"/>
+              </w:rPr>
+              <w:t>17,23</w:t>
+            </w:r>
           </w:p>
         </w:tc>
         <w:tc>
@@ -824,6 +871,13 @@
                 <w:color w:val="000000"/>
               </w:rPr>
             </w:pPr>
+            <w:r>
+              <w:rPr>
+                <w:rFonts w:ascii="Dax-Regular" w:eastAsia="Times New Roman" w:hAnsi="Dax-Regular" w:cs="Calibri"/>
+                <w:color w:val="000000"/>
+              </w:rPr>
+              <w:t>14,84</w:t>
+            </w:r>
           </w:p>
         </w:tc>
         <w:tc>
@@ -847,6 +901,13 @@
                 <w:color w:val="000000"/>
               </w:rPr>
             </w:pPr>
+            <w:r>
+              <w:rPr>
+                <w:rFonts w:ascii="Dax-Regular" w:eastAsia="Times New Roman" w:hAnsi="Dax-Regular" w:cs="Calibri"/>
+                <w:color w:val="000000"/>
+              </w:rPr>
+              <w:t>15,93</w:t>
+            </w:r>
           </w:p>
         </w:tc>
       </w:tr>
@@ -881,7 +942,7 @@
                 <w:rFonts w:ascii="Dax-Regular" w:eastAsia="Times New Roman" w:hAnsi="Dax-Regular" w:cs="Calibri"/>
                 <w:color w:val="000000"/>
               </w:rPr>
-              <w:t>100.00%</w:t>
+              <w:t>10.00%</w:t>
             </w:r>
           </w:p>
         </w:tc>
@@ -907,6 +968,13 @@
                 <w:color w:val="000000"/>
               </w:rPr>
             </w:pPr>
+            <w:r>
+              <w:rPr>
+                <w:rFonts w:ascii="Dax-Regular" w:eastAsia="Times New Roman" w:hAnsi="Dax-Regular" w:cs="Calibri"/>
+                <w:color w:val="000000"/>
+              </w:rPr>
+              <w:t>13418</w:t>
+            </w:r>
           </w:p>
         </w:tc>
         <w:tc>
@@ -930,6 +998,13 @@
                 <w:color w:val="000000"/>
               </w:rPr>
             </w:pPr>
+            <w:r>
+              <w:rPr>
+                <w:rFonts w:ascii="Dax-Regular" w:eastAsia="Times New Roman" w:hAnsi="Dax-Regular" w:cs="Calibri"/>
+                <w:color w:val="000000"/>
+              </w:rPr>
+              <w:t>1187,72</w:t>
+            </w:r>
           </w:p>
         </w:tc>
         <w:tc>
@@ -953,6 +1028,13 @@
                 <w:color w:val="000000"/>
               </w:rPr>
             </w:pPr>
+            <w:r>
+              <w:rPr>
+                <w:rFonts w:ascii="Dax-Regular" w:eastAsia="Times New Roman" w:hAnsi="Dax-Regular" w:cs="Calibri"/>
+                <w:color w:val="000000"/>
+              </w:rPr>
+              <w:t>1457,91</w:t>
+            </w:r>
           </w:p>
         </w:tc>
         <w:tc>
@@ -976,6 +1058,13 @@
                 <w:color w:val="000000"/>
               </w:rPr>
             </w:pPr>
+            <w:r>
+              <w:rPr>
+                <w:rFonts w:ascii="Dax-Regular" w:eastAsia="Times New Roman" w:hAnsi="Dax-Regular" w:cs="Calibri"/>
+                <w:color w:val="000000"/>
+              </w:rPr>
+              <w:t>7370,95</w:t>
+            </w:r>
           </w:p>
         </w:tc>
         <w:tc>
@@ -999,13 +1088,20 @@
                 <w:color w:val="000000"/>
               </w:rPr>
             </w:pPr>
+            <w:r>
+              <w:rPr>
+                <w:rFonts w:ascii="Dax-Regular" w:eastAsia="Times New Roman" w:hAnsi="Dax-Regular" w:cs="Calibri"/>
+                <w:color w:val="000000"/>
+              </w:rPr>
+              <w:t>842,79</w:t>
+            </w:r>
           </w:p>
         </w:tc>
       </w:tr>
     </w:tbl>
     <w:p>
       <w:pPr>
-        <w:pStyle w:val="Caption"/>
+        <w:pStyle w:val="Descripcin"/>
         <w:jc w:val="center"/>
         <w:rPr>
           <w:lang w:val="es-419"/>
@@ -1060,12 +1156,12 @@
         <w:tblLook w:val="04A0" w:firstRow="1" w:lastRow="0" w:firstColumn="1" w:lastColumn="0" w:noHBand="0" w:noVBand="1"/>
       </w:tblPr>
       <w:tblGrid>
-        <w:gridCol w:w="2033"/>
-        <w:gridCol w:w="2451"/>
-        <w:gridCol w:w="1440"/>
-        <w:gridCol w:w="1078"/>
-        <w:gridCol w:w="1133"/>
-        <w:gridCol w:w="1225"/>
+        <w:gridCol w:w="1776"/>
+        <w:gridCol w:w="2165"/>
+        <w:gridCol w:w="1484"/>
+        <w:gridCol w:w="1286"/>
+        <w:gridCol w:w="1388"/>
+        <w:gridCol w:w="1261"/>
       </w:tblGrid>
       <w:tr>
         <w:trPr>
@@ -1317,7 +1413,7 @@
                 <w:rFonts w:ascii="Dax-Regular" w:eastAsia="Times New Roman" w:hAnsi="Dax-Regular" w:cs="Calibri"/>
                 <w:color w:val="000000"/>
               </w:rPr>
-              <w:t>0.50%</w:t>
+              <w:t>small</w:t>
             </w:r>
           </w:p>
         </w:tc>
@@ -1343,6 +1439,13 @@
                 <w:color w:val="000000"/>
               </w:rPr>
             </w:pPr>
+            <w:r>
+              <w:rPr>
+                <w:rFonts w:ascii="Dax-Regular" w:eastAsia="Times New Roman" w:hAnsi="Dax-Regular" w:cs="Calibri"/>
+                <w:color w:val="000000"/>
+              </w:rPr>
+              <w:t>294</w:t>
+            </w:r>
           </w:p>
         </w:tc>
         <w:tc>
@@ -1366,6 +1469,13 @@
                 <w:color w:val="000000"/>
               </w:rPr>
             </w:pPr>
+            <w:r>
+              <w:rPr>
+                <w:rFonts w:ascii="Dax-Regular" w:eastAsia="Times New Roman" w:hAnsi="Dax-Regular" w:cs="Calibri"/>
+                <w:color w:val="000000"/>
+              </w:rPr>
+              <w:t>153,48</w:t>
+            </w:r>
           </w:p>
         </w:tc>
         <w:tc>
@@ -1389,6 +1499,13 @@
                 <w:color w:val="000000"/>
               </w:rPr>
             </w:pPr>
+            <w:r>
+              <w:rPr>
+                <w:rFonts w:ascii="Dax-Regular" w:eastAsia="Times New Roman" w:hAnsi="Dax-Regular" w:cs="Calibri"/>
+                <w:color w:val="000000"/>
+              </w:rPr>
+              <w:t>166,18</w:t>
+            </w:r>
           </w:p>
         </w:tc>
         <w:tc>
@@ -1412,6 +1529,13 @@
                 <w:color w:val="000000"/>
               </w:rPr>
             </w:pPr>
+            <w:r>
+              <w:rPr>
+                <w:rFonts w:ascii="Dax-Regular" w:eastAsia="Times New Roman" w:hAnsi="Dax-Regular" w:cs="Calibri"/>
+                <w:color w:val="000000"/>
+              </w:rPr>
+              <w:t>151,53</w:t>
+            </w:r>
           </w:p>
         </w:tc>
         <w:tc>
@@ -1435,6 +1559,20 @@
                 <w:color w:val="000000"/>
               </w:rPr>
             </w:pPr>
+            <w:r>
+              <w:rPr>
+                <w:rFonts w:ascii="Dax-Regular" w:eastAsia="Times New Roman" w:hAnsi="Dax-Regular" w:cs="Calibri"/>
+                <w:color w:val="000000"/>
+              </w:rPr>
+              <w:t>4</w:t>
+            </w:r>
+            <w:r>
+              <w:rPr>
+                <w:rFonts w:ascii="Dax-Regular" w:eastAsia="Times New Roman" w:hAnsi="Dax-Regular" w:cs="Calibri"/>
+                <w:color w:val="000000"/>
+              </w:rPr>
+              <w:t>3,58</w:t>
+            </w:r>
           </w:p>
         </w:tc>
       </w:tr>
@@ -1469,7 +1607,7 @@
                 <w:rFonts w:ascii="Dax-Regular" w:eastAsia="Times New Roman" w:hAnsi="Dax-Regular" w:cs="Calibri"/>
                 <w:color w:val="000000"/>
               </w:rPr>
-              <w:t>100.00%</w:t>
+              <w:t>10.00%</w:t>
             </w:r>
           </w:p>
         </w:tc>
@@ -1495,6 +1633,13 @@
                 <w:color w:val="000000"/>
               </w:rPr>
             </w:pPr>
+            <w:r>
+              <w:rPr>
+                <w:rFonts w:ascii="Dax-Regular" w:eastAsia="Times New Roman" w:hAnsi="Dax-Regular" w:cs="Calibri"/>
+                <w:color w:val="000000"/>
+              </w:rPr>
+              <w:t>13418</w:t>
+            </w:r>
           </w:p>
         </w:tc>
         <w:tc>
@@ -1518,6 +1663,13 @@
                 <w:color w:val="000000"/>
               </w:rPr>
             </w:pPr>
+            <w:r>
+              <w:rPr>
+                <w:rFonts w:ascii="Dax-Regular" w:eastAsia="Times New Roman" w:hAnsi="Dax-Regular" w:cs="Calibri"/>
+                <w:color w:val="000000"/>
+              </w:rPr>
+              <w:t>1075843.79</w:t>
+            </w:r>
           </w:p>
         </w:tc>
         <w:tc>
@@ -1541,6 +1693,13 @@
                 <w:color w:val="000000"/>
               </w:rPr>
             </w:pPr>
+            <w:r>
+              <w:rPr>
+                <w:rFonts w:ascii="Dax-Regular" w:eastAsia="Times New Roman" w:hAnsi="Dax-Regular" w:cs="Calibri"/>
+                <w:color w:val="000000"/>
+              </w:rPr>
+              <w:t>904773.61</w:t>
+            </w:r>
           </w:p>
         </w:tc>
         <w:tc>
@@ -1564,6 +1723,13 @@
                 <w:color w:val="000000"/>
               </w:rPr>
             </w:pPr>
+            <w:r>
+              <w:rPr>
+                <w:rFonts w:ascii="Dax-Regular" w:eastAsia="Times New Roman" w:hAnsi="Dax-Regular" w:cs="Calibri"/>
+                <w:color w:val="000000"/>
+              </w:rPr>
+              <w:t>2372534.61</w:t>
+            </w:r>
           </w:p>
         </w:tc>
         <w:tc>
@@ -1587,13 +1753,20 @@
                 <w:color w:val="000000"/>
               </w:rPr>
             </w:pPr>
+            <w:r>
+              <w:rPr>
+                <w:rFonts w:ascii="Dax-Regular" w:eastAsia="Times New Roman" w:hAnsi="Dax-Regular" w:cs="Calibri"/>
+                <w:color w:val="000000"/>
+              </w:rPr>
+              <w:t>50693.20</w:t>
+            </w:r>
           </w:p>
         </w:tc>
       </w:tr>
     </w:tbl>
     <w:p>
       <w:pPr>
-        <w:pStyle w:val="Caption"/>
+        <w:pStyle w:val="Descripcin"/>
         <w:ind w:left="360"/>
         <w:rPr>
           <w:lang w:val="es-419"/>
@@ -1644,15 +1817,15 @@
     </w:p>
     <w:tbl>
       <w:tblPr>
-        <w:tblStyle w:val="GridTable2-Accent3"/>
+        <w:tblStyle w:val="Tablaconcuadrcula2-nfasis3"/>
         <w:tblW w:w="0" w:type="auto"/>
         <w:jc w:val="center"/>
         <w:tblLook w:val="04A0" w:firstRow="1" w:lastRow="0" w:firstColumn="1" w:lastColumn="0" w:noHBand="0" w:noVBand="1"/>
       </w:tblPr>
       <w:tblGrid>
-        <w:gridCol w:w="1439"/>
-        <w:gridCol w:w="2226"/>
-        <w:gridCol w:w="3065"/>
+        <w:gridCol w:w="1413"/>
+        <w:gridCol w:w="2242"/>
+        <w:gridCol w:w="3061"/>
       </w:tblGrid>
       <w:tr>
         <w:trPr>
@@ -1782,13 +1955,20 @@
           </w:tcPr>
           <w:p>
             <w:pPr>
-              <w:jc w:val="both"/>
+              <w:jc w:val="center"/>
               <w:cnfStyle w:val="000000100000" w:firstRow="0" w:lastRow="0" w:firstColumn="0" w:lastColumn="0" w:oddVBand="0" w:evenVBand="0" w:oddHBand="1" w:evenHBand="0" w:firstRowFirstColumn="0" w:firstRowLastColumn="0" w:lastRowFirstColumn="0" w:lastRowLastColumn="0"/>
               <w:rPr>
                 <w:rFonts w:ascii="Dax-Regular" w:hAnsi="Dax-Regular"/>
                 <w:lang w:val="es-419"/>
               </w:rPr>
             </w:pPr>
+            <w:r>
+              <w:rPr>
+                <w:rFonts w:ascii="Dax-Regular" w:hAnsi="Dax-Regular"/>
+                <w:lang w:val="es-419"/>
+              </w:rPr>
+              <w:t>X</w:t>
+            </w:r>
           </w:p>
         </w:tc>
         <w:tc>
@@ -1850,13 +2030,20 @@
           </w:tcPr>
           <w:p>
             <w:pPr>
-              <w:jc w:val="both"/>
+              <w:jc w:val="center"/>
               <w:cnfStyle w:val="000000000000" w:firstRow="0" w:lastRow="0" w:firstColumn="0" w:lastColumn="0" w:oddVBand="0" w:evenVBand="0" w:oddHBand="0" w:evenHBand="0" w:firstRowFirstColumn="0" w:firstRowLastColumn="0" w:lastRowFirstColumn="0" w:lastRowLastColumn="0"/>
               <w:rPr>
                 <w:rFonts w:ascii="Dax-Regular" w:hAnsi="Dax-Regular"/>
                 <w:lang w:val="es-419"/>
               </w:rPr>
             </w:pPr>
+            <w:r>
+              <w:rPr>
+                <w:rFonts w:ascii="Dax-Regular" w:hAnsi="Dax-Regular"/>
+                <w:lang w:val="es-419"/>
+              </w:rPr>
+              <w:t>X</w:t>
+            </w:r>
           </w:p>
         </w:tc>
         <w:tc>
@@ -1915,13 +2102,20 @@
           </w:tcPr>
           <w:p>
             <w:pPr>
-              <w:jc w:val="both"/>
+              <w:jc w:val="center"/>
               <w:cnfStyle w:val="000000100000" w:firstRow="0" w:lastRow="0" w:firstColumn="0" w:lastColumn="0" w:oddVBand="0" w:evenVBand="0" w:oddHBand="1" w:evenHBand="0" w:firstRowFirstColumn="0" w:firstRowLastColumn="0" w:lastRowFirstColumn="0" w:lastRowLastColumn="0"/>
               <w:rPr>
                 <w:rFonts w:ascii="Dax-Regular" w:hAnsi="Dax-Regular"/>
                 <w:lang w:val="es-419"/>
               </w:rPr>
             </w:pPr>
+            <w:r>
+              <w:rPr>
+                <w:rFonts w:ascii="Dax-Regular" w:hAnsi="Dax-Regular"/>
+                <w:lang w:val="es-419"/>
+              </w:rPr>
+              <w:t>X</w:t>
+            </w:r>
           </w:p>
         </w:tc>
         <w:tc>
@@ -1981,13 +2175,20 @@
           </w:tcPr>
           <w:p>
             <w:pPr>
-              <w:jc w:val="both"/>
+              <w:jc w:val="center"/>
               <w:cnfStyle w:val="000000000000" w:firstRow="0" w:lastRow="0" w:firstColumn="0" w:lastColumn="0" w:oddVBand="0" w:evenVBand="0" w:oddHBand="0" w:evenHBand="0" w:firstRowFirstColumn="0" w:firstRowLastColumn="0" w:lastRowFirstColumn="0" w:lastRowLastColumn="0"/>
               <w:rPr>
                 <w:rFonts w:ascii="Dax-Regular" w:hAnsi="Dax-Regular"/>
                 <w:lang w:val="es-419"/>
               </w:rPr>
             </w:pPr>
+            <w:r>
+              <w:rPr>
+                <w:rFonts w:ascii="Dax-Regular" w:hAnsi="Dax-Regular"/>
+                <w:lang w:val="es-419"/>
+              </w:rPr>
+              <w:t>X</w:t>
+            </w:r>
           </w:p>
         </w:tc>
         <w:tc>
@@ -2010,7 +2211,7 @@
     </w:tbl>
     <w:p>
       <w:pPr>
-        <w:pStyle w:val="Caption"/>
+        <w:pStyle w:val="Descripcin"/>
         <w:jc w:val="center"/>
         <w:rPr>
           <w:rFonts w:ascii="Dax-Regular" w:hAnsi="Dax-Regular"/>
@@ -2062,7 +2263,7 @@
     </w:p>
     <w:p>
       <w:pPr>
-        <w:pStyle w:val="Heading1"/>
+        <w:pStyle w:val="Ttulo1"/>
         <w:rPr>
           <w:b/>
           <w:bCs/>
@@ -2082,7 +2283,7 @@
     </w:p>
     <w:p>
       <w:pPr>
-        <w:pStyle w:val="Heading2"/>
+        <w:pStyle w:val="Ttulo2"/>
         <w:rPr>
           <w:b/>
           <w:bCs/>
@@ -2106,12 +2307,12 @@
         <w:tblLook w:val="04A0" w:firstRow="1" w:lastRow="0" w:firstColumn="1" w:lastColumn="0" w:noHBand="0" w:noVBand="1"/>
       </w:tblPr>
       <w:tblGrid>
-        <w:gridCol w:w="2067"/>
-        <w:gridCol w:w="2349"/>
-        <w:gridCol w:w="1457"/>
-        <w:gridCol w:w="1095"/>
-        <w:gridCol w:w="1150"/>
-        <w:gridCol w:w="1242"/>
+        <w:gridCol w:w="2059"/>
+        <w:gridCol w:w="2353"/>
+        <w:gridCol w:w="1463"/>
+        <w:gridCol w:w="1083"/>
+        <w:gridCol w:w="1163"/>
+        <w:gridCol w:w="1239"/>
       </w:tblGrid>
       <w:tr>
         <w:trPr>
@@ -2639,7 +2840,7 @@
     </w:tbl>
     <w:p>
       <w:pPr>
-        <w:pStyle w:val="Caption"/>
+        <w:pStyle w:val="Descripcin"/>
         <w:jc w:val="center"/>
         <w:rPr>
           <w:lang w:val="es-419"/>
@@ -2694,12 +2895,12 @@
         <w:tblLook w:val="04A0" w:firstRow="1" w:lastRow="0" w:firstColumn="1" w:lastColumn="0" w:noHBand="0" w:noVBand="1"/>
       </w:tblPr>
       <w:tblGrid>
-        <w:gridCol w:w="2033"/>
-        <w:gridCol w:w="2451"/>
-        <w:gridCol w:w="1440"/>
-        <w:gridCol w:w="1078"/>
-        <w:gridCol w:w="1133"/>
-        <w:gridCol w:w="1225"/>
+        <w:gridCol w:w="2024"/>
+        <w:gridCol w:w="2456"/>
+        <w:gridCol w:w="1446"/>
+        <w:gridCol w:w="1066"/>
+        <w:gridCol w:w="1146"/>
+        <w:gridCol w:w="1222"/>
       </w:tblGrid>
       <w:tr>
         <w:trPr>
@@ -2738,6 +2939,7 @@
                 <w:color w:val="000000"/>
                 <w:lang w:val="es-419"/>
               </w:rPr>
+              <w:lastRenderedPageBreak/>
               <w:t>Porcentaje de la muestra [pct]</w:t>
             </w:r>
           </w:p>
@@ -3227,7 +3429,7 @@
     </w:tbl>
     <w:p>
       <w:pPr>
-        <w:pStyle w:val="Caption"/>
+        <w:pStyle w:val="Descripcin"/>
         <w:ind w:left="360"/>
         <w:rPr>
           <w:lang w:val="es-419"/>
@@ -3278,15 +3480,15 @@
     </w:p>
     <w:tbl>
       <w:tblPr>
-        <w:tblStyle w:val="GridTable2-Accent3"/>
+        <w:tblStyle w:val="Tablaconcuadrcula2-nfasis3"/>
         <w:tblW w:w="0" w:type="auto"/>
         <w:jc w:val="center"/>
         <w:tblLook w:val="04A0" w:firstRow="1" w:lastRow="0" w:firstColumn="1" w:lastColumn="0" w:noHBand="0" w:noVBand="1"/>
       </w:tblPr>
       <w:tblGrid>
-        <w:gridCol w:w="1439"/>
-        <w:gridCol w:w="2226"/>
-        <w:gridCol w:w="3065"/>
+        <w:gridCol w:w="1413"/>
+        <w:gridCol w:w="2242"/>
+        <w:gridCol w:w="3061"/>
       </w:tblGrid>
       <w:tr>
         <w:trPr>
@@ -3315,7 +3517,6 @@
                 <w:szCs w:val="24"/>
                 <w:lang w:val="es-419"/>
               </w:rPr>
-              <w:lastRenderedPageBreak/>
               <w:t>Algoritmo</w:t>
             </w:r>
           </w:p>
@@ -3645,7 +3846,7 @@
     </w:tbl>
     <w:p>
       <w:pPr>
-        <w:pStyle w:val="Caption"/>
+        <w:pStyle w:val="Descripcin"/>
         <w:jc w:val="center"/>
         <w:rPr>
           <w:rFonts w:ascii="Dax-Regular" w:hAnsi="Dax-Regular"/>
@@ -3697,7 +3898,7 @@
     </w:p>
     <w:p>
       <w:pPr>
-        <w:pStyle w:val="Heading1"/>
+        <w:pStyle w:val="Ttulo1"/>
         <w:rPr>
           <w:b/>
           <w:bCs/>
@@ -3717,7 +3918,7 @@
     </w:p>
     <w:p>
       <w:pPr>
-        <w:pStyle w:val="ListParagraph"/>
+        <w:pStyle w:val="Prrafodelista"/>
         <w:numPr>
           <w:ilvl w:val="0"/>
           <w:numId w:val="7"/>
@@ -3738,7 +3939,25 @@
     </w:p>
     <w:p>
       <w:pPr>
-        <w:pStyle w:val="ListParagraph"/>
+        <w:pStyle w:val="Prrafodelista"/>
+        <w:spacing w:after="0"/>
+        <w:ind w:left="360"/>
+        <w:jc w:val="both"/>
+        <w:rPr>
+          <w:lang w:val="es-419"/>
+        </w:rPr>
+      </w:pPr>
+      <w:r>
+        <w:rPr>
+          <w:rFonts w:ascii="Dax-Regular" w:hAnsi="Dax-Regular"/>
+          <w:lang w:val="es-419"/>
+        </w:rPr>
+        <w:t xml:space="preserve">Si, los algoritmos se comportaron más o menos de la manera esperada por lo visto en la clase. </w:t>
+      </w:r>
+    </w:p>
+    <w:p>
+      <w:pPr>
+        <w:pStyle w:val="Prrafodelista"/>
         <w:numPr>
           <w:ilvl w:val="0"/>
           <w:numId w:val="7"/>
@@ -3759,7 +3978,24 @@
     </w:p>
     <w:p>
       <w:pPr>
-        <w:pStyle w:val="ListParagraph"/>
+        <w:pStyle w:val="Prrafodelista"/>
+        <w:spacing w:after="0"/>
+        <w:ind w:left="360"/>
+        <w:jc w:val="both"/>
+        <w:rPr>
+          <w:lang w:val="es-419"/>
+        </w:rPr>
+      </w:pPr>
+      <w:r>
+        <w:rPr>
+          <w:lang w:val="es-419"/>
+        </w:rPr>
+        <w:t>La máquina 2 fue mucho más rápida al ejecutar las pruebas que la máquina 1.</w:t>
+      </w:r>
+    </w:p>
+    <w:p>
+      <w:pPr>
+        <w:pStyle w:val="Prrafodelista"/>
         <w:numPr>
           <w:ilvl w:val="0"/>
           <w:numId w:val="7"/>
@@ -3787,7 +4023,25 @@
     </w:p>
     <w:p>
       <w:pPr>
-        <w:pStyle w:val="ListParagraph"/>
+        <w:pStyle w:val="Prrafodelista"/>
+        <w:spacing w:after="0"/>
+        <w:ind w:left="360"/>
+        <w:jc w:val="both"/>
+        <w:rPr>
+          <w:lang w:val="es-419"/>
+        </w:rPr>
+      </w:pPr>
+      <w:r>
+        <w:rPr>
+          <w:rFonts w:ascii="Dax-Regular" w:hAnsi="Dax-Regular"/>
+          <w:lang w:val="es-419"/>
+        </w:rPr>
+        <w:t>Creemos que se deben a que la máquina dos tiene más memoria ram que la máquina 1 y por esto puede ejecutar el programa más rápido.</w:t>
+      </w:r>
+    </w:p>
+    <w:p>
+      <w:pPr>
+        <w:pStyle w:val="Prrafodelista"/>
         <w:numPr>
           <w:ilvl w:val="0"/>
           <w:numId w:val="7"/>
@@ -3808,7 +4062,25 @@
     </w:p>
     <w:p>
       <w:pPr>
-        <w:pStyle w:val="ListParagraph"/>
+        <w:pStyle w:val="Prrafodelista"/>
+        <w:spacing w:after="0"/>
+        <w:ind w:left="360"/>
+        <w:jc w:val="both"/>
+        <w:rPr>
+          <w:lang w:val="es-419"/>
+        </w:rPr>
+      </w:pPr>
+      <w:r>
+        <w:rPr>
+          <w:rFonts w:ascii="Dax-Regular" w:hAnsi="Dax-Regular"/>
+          <w:lang w:val="es-419"/>
+        </w:rPr>
+        <w:t>Si sólo se tiene en cuenta los tiempos de ejecución, los Array list funcionan mejor que los linked lists.</w:t>
+      </w:r>
+    </w:p>
+    <w:p>
+      <w:pPr>
+        <w:pStyle w:val="Prrafodelista"/>
         <w:numPr>
           <w:ilvl w:val="0"/>
           <w:numId w:val="7"/>
@@ -3885,11 +4157,78 @@
     </w:p>
     <w:p>
       <w:pPr>
-        <w:rPr>
-          <w:noProof w:val="0"/>
-          <w:lang w:val="es-419"/>
-        </w:rPr>
-      </w:pPr>
+        <w:pStyle w:val="Prrafodelista"/>
+        <w:spacing w:after="0"/>
+        <w:ind w:left="360"/>
+        <w:jc w:val="both"/>
+        <w:rPr>
+          <w:rFonts w:ascii="Dax-Regular" w:hAnsi="Dax-Regular"/>
+          <w:lang w:val="es-419"/>
+        </w:rPr>
+      </w:pPr>
+      <w:r>
+        <w:rPr>
+          <w:rFonts w:ascii="Dax-Regular" w:hAnsi="Dax-Regular"/>
+          <w:lang w:val="es-419"/>
+        </w:rPr>
+        <w:t xml:space="preserve">1. Merge </w:t>
+      </w:r>
+    </w:p>
+    <w:p>
+      <w:pPr>
+        <w:pStyle w:val="Prrafodelista"/>
+        <w:spacing w:after="0"/>
+        <w:ind w:left="360"/>
+        <w:jc w:val="both"/>
+        <w:rPr>
+          <w:rFonts w:ascii="Dax-Regular" w:hAnsi="Dax-Regular"/>
+          <w:lang w:val="es-419"/>
+        </w:rPr>
+      </w:pPr>
+      <w:r>
+        <w:rPr>
+          <w:rFonts w:ascii="Dax-Regular" w:hAnsi="Dax-Regular"/>
+          <w:lang w:val="es-419"/>
+        </w:rPr>
+        <w:t>2. Insertion</w:t>
+      </w:r>
+    </w:p>
+    <w:p>
+      <w:pPr>
+        <w:pStyle w:val="Prrafodelista"/>
+        <w:spacing w:after="0"/>
+        <w:ind w:left="360"/>
+        <w:jc w:val="both"/>
+        <w:rPr>
+          <w:rFonts w:ascii="Dax-Regular" w:hAnsi="Dax-Regular"/>
+          <w:lang w:val="es-419"/>
+        </w:rPr>
+      </w:pPr>
+      <w:r>
+        <w:rPr>
+          <w:rFonts w:ascii="Dax-Regular" w:hAnsi="Dax-Regular"/>
+          <w:lang w:val="es-419"/>
+        </w:rPr>
+        <w:t>3. Shell</w:t>
+      </w:r>
+    </w:p>
+    <w:p>
+      <w:pPr>
+        <w:pStyle w:val="Prrafodelista"/>
+        <w:spacing w:after="0"/>
+        <w:ind w:left="360"/>
+        <w:jc w:val="both"/>
+        <w:rPr>
+          <w:lang w:val="es-419"/>
+        </w:rPr>
+      </w:pPr>
+      <w:r>
+        <w:rPr>
+          <w:rFonts w:ascii="Dax-Regular" w:hAnsi="Dax-Regular"/>
+          <w:lang w:val="es-419"/>
+        </w:rPr>
+        <w:t xml:space="preserve">4.Quick </w:t>
+      </w:r>
     </w:p>
     <w:p>
       <w:pPr>
@@ -3918,7 +4257,7 @@
 </file>
 
 <file path=word/numbering.xml><?xml version="1.0" encoding="utf-8"?>
-<w:numbering xmlns:wpc="http://schemas.microsoft.com/office/word/2010/wordprocessingCanvas" xmlns:cx="http://schemas.microsoft.com/office/drawing/2014/chartex" xmlns:cx1="http://schemas.microsoft.com/office/drawing/2015/9/8/chartex" xmlns:cx2="http://schemas.microsoft.com/office/drawing/2015/10/21/chartex" xmlns:cx3="http://schemas.microsoft.com/office/drawing/2016/5/9/chartex" xmlns:cx4="http://schemas.microsoft.com/office/drawing/2016/5/10/chartex" xmlns:cx5="http://schemas.microsoft.com/office/drawing/2016/5/11/chartex" xmlns:cx6="http://schemas.microsoft.com/office/drawing/2016/5/12/chartex" xmlns:cx7="http://schemas.microsoft.com/office/drawing/2016/5/13/chartex" xmlns:cx8="http://schemas.microsoft.com/office/drawing/2016/5/14/chartex" xmlns:mc="http://schemas.openxmlformats.org/markup-compatibility/2006" xmlns:aink="http://schemas.microsoft.com/office/drawing/2016/ink" xmlns:am3d="http://schemas.microsoft.com/office/drawing/2017/model3d" xmlns:o="urn:schemas-microsoft-com:office:office" xmlns:r="http://schemas.openxmlformats.org/officeDocument/2006/relationships" xmlns:m="http://schemas.openxmlformats.org/officeDocument/2006/math" xmlns:v="urn:schemas-microsoft-com:vml" xmlns:wp14="http://schemas.microsoft.com/office/word/2010/wordprocessingDrawing" xmlns:wp="http://schemas.openxmlformats.org/drawingml/2006/wordprocessingDrawing" xmlns:w10="urn:schemas-microsoft-com:office:word" xmlns:w="http://schemas.openxmlformats.org/wordprocessingml/2006/main" xmlns:w14="http://schemas.microsoft.com/office/word/2010/wordml" xmlns:w15="http://schemas.microsoft.com/office/word/2012/wordml" xmlns:w16cex="http://schemas.microsoft.com/office/word/2018/wordml/cex" xmlns:w16cid="http://schemas.microsoft.com/office/word/2016/wordml/cid" xmlns:w16="http://schemas.microsoft.com/office/word/2018/wordml" xmlns:w16sdtdh="http://schemas.microsoft.com/office/word/2020/wordml/sdtdatahash" xmlns:w16se="http://schemas.microsoft.com/office/word/2015/wordml/symex" xmlns:wpg="http://schemas.microsoft.com/office/word/2010/wordprocessingGroup" xmlns:wpi="http://schemas.microsoft.com/office/word/2010/wordprocessingInk" xmlns:wne="http://schemas.microsoft.com/office/word/2006/wordml" xmlns:wps="http://schemas.microsoft.com/office/word/2010/wordprocessingShape" mc:Ignorable="w14 w15 w16se w16cid w16 w16cex w16sdtdh wp14">
+<w:numbering xmlns:wpc="http://schemas.microsoft.com/office/word/2010/wordprocessingCanvas" xmlns:cx="http://schemas.microsoft.com/office/drawing/2014/chartex" xmlns:cx1="http://schemas.microsoft.com/office/drawing/2015/9/8/chartex" xmlns:cx2="http://schemas.microsoft.com/office/drawing/2015/10/21/chartex" xmlns:cx3="http://schemas.microsoft.com/office/drawing/2016/5/9/chartex" xmlns:cx4="http://schemas.microsoft.com/office/drawing/2016/5/10/chartex" xmlns:cx5="http://schemas.microsoft.com/office/drawing/2016/5/11/chartex" xmlns:cx6="http://schemas.microsoft.com/office/drawing/2016/5/12/chartex" xmlns:cx7="http://schemas.microsoft.com/office/drawing/2016/5/13/chartex" xmlns:cx8="http://schemas.microsoft.com/office/drawing/2016/5/14/chartex" xmlns:mc="http://schemas.openxmlformats.org/markup-compatibility/2006" xmlns:aink="http://schemas.microsoft.com/office/drawing/2016/ink" xmlns:am3d="http://schemas.microsoft.com/office/drawing/2017/model3d" xmlns:o="urn:schemas-microsoft-com:office:office" xmlns:r="http://schemas.openxmlformats.org/officeDocument/2006/relationships" xmlns:m="http://schemas.openxmlformats.org/officeDocument/2006/math" xmlns:v="urn:schemas-microsoft-com:vml" xmlns:wp14="http://schemas.microsoft.com/office/word/2010/wordprocessingDrawing" xmlns:wp="http://schemas.openxmlformats.org/drawingml/2006/wordprocessingDrawing" xmlns:w10="urn:schemas-microsoft-com:office:word" xmlns:w="http://schemas.openxmlformats.org/wordprocessingml/2006/main" xmlns:w14="http://schemas.microsoft.com/office/word/2010/wordml" xmlns:w15="http://schemas.microsoft.com/office/word/2012/wordml" xmlns:w16cex="http://schemas.microsoft.com/office/word/2018/wordml/cex" xmlns:w16cid="http://schemas.microsoft.com/office/word/2016/wordml/cid" xmlns:w16="http://schemas.microsoft.com/office/word/2018/wordml" xmlns:w16se="http://schemas.microsoft.com/office/word/2015/wordml/symex" xmlns:wpg="http://schemas.microsoft.com/office/word/2010/wordprocessingGroup" xmlns:wpi="http://schemas.microsoft.com/office/word/2010/wordprocessingInk" xmlns:wne="http://schemas.microsoft.com/office/word/2006/wordml" xmlns:wps="http://schemas.microsoft.com/office/word/2010/wordprocessingShape" mc:Ignorable="w14 w15 w16se w16cid w16 w16cex wp14">
   <w:abstractNum w:abstractNumId="0" w15:restartNumberingAfterBreak="0">
     <w:nsid w:val="04A55406"/>
     <w:multiLevelType w:val="hybridMultilevel"/>
@@ -4597,6 +4936,119 @@
     </w:lvl>
   </w:abstractNum>
   <w:abstractNum w:abstractNumId="7" w15:restartNumberingAfterBreak="0">
+    <w:nsid w:val="4D1D08F4"/>
+    <w:multiLevelType w:val="hybridMultilevel"/>
+    <w:tmpl w:val="1B0CDBFC"/>
+    <w:lvl w:ilvl="0" w:tplc="883E3484">
+      <w:start w:val="10"/>
+      <w:numFmt w:val="bullet"/>
+      <w:lvlText w:val="-"/>
+      <w:lvlJc w:val="left"/>
+      <w:pPr>
+        <w:ind w:left="720" w:hanging="360"/>
+      </w:pPr>
+      <w:rPr>
+        <w:rFonts w:ascii="Dax-Regular" w:eastAsiaTheme="minorEastAsia" w:hAnsi="Dax-Regular" w:cstheme="minorBidi" w:hint="default"/>
+      </w:rPr>
+    </w:lvl>
+    <w:lvl w:ilvl="1" w:tplc="040A0003" w:tentative="1">
+      <w:start w:val="1"/>
+      <w:numFmt w:val="bullet"/>
+      <w:lvlText w:val="o"/>
+      <w:lvlJc w:val="left"/>
+      <w:pPr>
+        <w:ind w:left="1440" w:hanging="360"/>
+      </w:pPr>
+      <w:rPr>
+        <w:rFonts w:ascii="Courier New" w:hAnsi="Courier New" w:cs="Courier New" w:hint="default"/>
+      </w:rPr>
+    </w:lvl>
+    <w:lvl w:ilvl="2" w:tplc="040A0005" w:tentative="1">
+      <w:start w:val="1"/>
+      <w:numFmt w:val="bullet"/>
+      <w:lvlText w:val=""/>
+      <w:lvlJc w:val="left"/>
+      <w:pPr>
+        <w:ind w:left="2160" w:hanging="360"/>
+      </w:pPr>
+      <w:rPr>
+        <w:rFonts w:ascii="Wingdings" w:hAnsi="Wingdings" w:hint="default"/>
+      </w:rPr>
+    </w:lvl>
+    <w:lvl w:ilvl="3" w:tplc="040A0001" w:tentative="1">
+      <w:start w:val="1"/>
+      <w:numFmt w:val="bullet"/>
+      <w:lvlText w:val=""/>
+      <w:lvlJc w:val="left"/>
+      <w:pPr>
+        <w:ind w:left="2880" w:hanging="360"/>
+      </w:pPr>
+      <w:rPr>
+        <w:rFonts w:ascii="Symbol" w:hAnsi="Symbol" w:hint="default"/>
+      </w:rPr>
+    </w:lvl>
+    <w:lvl w:ilvl="4" w:tplc="040A0003" w:tentative="1">
+      <w:start w:val="1"/>
+      <w:numFmt w:val="bullet"/>
+      <w:lvlText w:val="o"/>
+      <w:lvlJc w:val="left"/>
+      <w:pPr>
+        <w:ind w:left="3600" w:hanging="360"/>
+      </w:pPr>
+      <w:rPr>
+        <w:rFonts w:ascii="Courier New" w:hAnsi="Courier New" w:cs="Courier New" w:hint="default"/>
+      </w:rPr>
+    </w:lvl>
+    <w:lvl w:ilvl="5" w:tplc="040A0005" w:tentative="1">
+      <w:start w:val="1"/>
+      <w:numFmt w:val="bullet"/>
+      <w:lvlText w:val=""/>
+      <w:lvlJc w:val="left"/>
+      <w:pPr>
+        <w:ind w:left="4320" w:hanging="360"/>
+      </w:pPr>
+      <w:rPr>
+        <w:rFonts w:ascii="Wingdings" w:hAnsi="Wingdings" w:hint="default"/>
+      </w:rPr>
+    </w:lvl>
+    <w:lvl w:ilvl="6" w:tplc="040A0001" w:tentative="1">
+      <w:start w:val="1"/>
+      <w:numFmt w:val="bullet"/>
+      <w:lvlText w:val=""/>
+      <w:lvlJc w:val="left"/>
+      <w:pPr>
+        <w:ind w:left="5040" w:hanging="360"/>
+      </w:pPr>
+      <w:rPr>
+        <w:rFonts w:ascii="Symbol" w:hAnsi="Symbol" w:hint="default"/>
+      </w:rPr>
+    </w:lvl>
+    <w:lvl w:ilvl="7" w:tplc="040A0003" w:tentative="1">
+      <w:start w:val="1"/>
+      <w:numFmt w:val="bullet"/>
+      <w:lvlText w:val="o"/>
+      <w:lvlJc w:val="left"/>
+      <w:pPr>
+        <w:ind w:left="5760" w:hanging="360"/>
+      </w:pPr>
+      <w:rPr>
+        <w:rFonts w:ascii="Courier New" w:hAnsi="Courier New" w:cs="Courier New" w:hint="default"/>
+      </w:rPr>
+    </w:lvl>
+    <w:lvl w:ilvl="8" w:tplc="040A0005" w:tentative="1">
+      <w:start w:val="1"/>
+      <w:numFmt w:val="bullet"/>
+      <w:lvlText w:val=""/>
+      <w:lvlJc w:val="left"/>
+      <w:pPr>
+        <w:ind w:left="6480" w:hanging="360"/>
+      </w:pPr>
+      <w:rPr>
+        <w:rFonts w:ascii="Wingdings" w:hAnsi="Wingdings" w:hint="default"/>
+      </w:rPr>
+    </w:lvl>
+  </w:abstractNum>
+  <w:abstractNum w:abstractNumId="8" w15:restartNumberingAfterBreak="0">
     <w:nsid w:val="54BB6325"/>
     <w:multiLevelType w:val="hybridMultilevel"/>
     <w:tmpl w:val="BA3CFEEE"/>
@@ -4688,7 +5140,7 @@
       </w:pPr>
     </w:lvl>
   </w:abstractNum>
-  <w:abstractNum w:abstractNumId="8" w15:restartNumberingAfterBreak="0">
+  <w:abstractNum w:abstractNumId="9" w15:restartNumberingAfterBreak="0">
     <w:nsid w:val="5B290FCB"/>
     <w:multiLevelType w:val="hybridMultilevel"/>
     <w:tmpl w:val="230E49A2"/>
@@ -4777,7 +5229,7 @@
       </w:pPr>
     </w:lvl>
   </w:abstractNum>
-  <w:abstractNum w:abstractNumId="9" w15:restartNumberingAfterBreak="0">
+  <w:abstractNum w:abstractNumId="10" w15:restartNumberingAfterBreak="0">
     <w:nsid w:val="62CC7790"/>
     <w:multiLevelType w:val="hybridMultilevel"/>
     <w:tmpl w:val="324E3F1A"/>
@@ -4870,7 +5322,7 @@
     <w:abstractNumId w:val="6"/>
   </w:num>
   <w:num w:numId="3">
-    <w:abstractNumId w:val="8"/>
+    <w:abstractNumId w:val="9"/>
   </w:num>
   <w:num w:numId="4">
     <w:abstractNumId w:val="3"/>
@@ -4885,19 +5337,22 @@
     <w:abstractNumId w:val="1"/>
   </w:num>
   <w:num w:numId="8">
-    <w:abstractNumId w:val="9"/>
+    <w:abstractNumId w:val="10"/>
   </w:num>
   <w:num w:numId="9">
     <w:abstractNumId w:val="2"/>
   </w:num>
   <w:num w:numId="10">
+    <w:abstractNumId w:val="8"/>
+  </w:num>
+  <w:num w:numId="11">
     <w:abstractNumId w:val="7"/>
   </w:num>
 </w:numbering>
 </file>
 
 <file path=word/styles.xml><?xml version="1.0" encoding="utf-8"?>
-<w:styles xmlns:mc="http://schemas.openxmlformats.org/markup-compatibility/2006" xmlns:r="http://schemas.openxmlformats.org/officeDocument/2006/relationships" xmlns:w="http://schemas.openxmlformats.org/wordprocessingml/2006/main" xmlns:w14="http://schemas.microsoft.com/office/word/2010/wordml" xmlns:w15="http://schemas.microsoft.com/office/word/2012/wordml" xmlns:w16cex="http://schemas.microsoft.com/office/word/2018/wordml/cex" xmlns:w16cid="http://schemas.microsoft.com/office/word/2016/wordml/cid" xmlns:w16="http://schemas.microsoft.com/office/word/2018/wordml" xmlns:w16sdtdh="http://schemas.microsoft.com/office/word/2020/wordml/sdtdatahash" xmlns:w16se="http://schemas.microsoft.com/office/word/2015/wordml/symex" mc:Ignorable="w14 w15 w16se w16cid w16 w16cex w16sdtdh">
+<w:styles xmlns:mc="http://schemas.openxmlformats.org/markup-compatibility/2006" xmlns:r="http://schemas.openxmlformats.org/officeDocument/2006/relationships" xmlns:w="http://schemas.openxmlformats.org/wordprocessingml/2006/main" xmlns:w14="http://schemas.microsoft.com/office/word/2010/wordml" xmlns:w15="http://schemas.microsoft.com/office/word/2012/wordml" xmlns:w16cex="http://schemas.microsoft.com/office/word/2018/wordml/cex" xmlns:w16cid="http://schemas.microsoft.com/office/word/2016/wordml/cid" xmlns:w16="http://schemas.microsoft.com/office/word/2018/wordml" xmlns:w16se="http://schemas.microsoft.com/office/word/2015/wordml/symex" mc:Ignorable="w14 w15 w16se w16cid w16 w16cex">
   <w:docDefaults>
     <w:rPrDefault>
       <w:rPr>
@@ -5299,11 +5754,11 @@
       <w:noProof/>
     </w:rPr>
   </w:style>
-  <w:style w:type="paragraph" w:styleId="Heading1">
+  <w:style w:type="paragraph" w:styleId="Ttulo1">
     <w:name w:val="heading 1"/>
     <w:basedOn w:val="Normal"/>
     <w:next w:val="Normal"/>
-    <w:link w:val="Heading1Char"/>
+    <w:link w:val="Ttulo1Car"/>
     <w:uiPriority w:val="9"/>
     <w:qFormat/>
     <w:rsid w:val="001826C9"/>
@@ -5320,11 +5775,11 @@
       <w:szCs w:val="32"/>
     </w:rPr>
   </w:style>
-  <w:style w:type="paragraph" w:styleId="Heading2">
+  <w:style w:type="paragraph" w:styleId="Ttulo2">
     <w:name w:val="heading 2"/>
     <w:basedOn w:val="Normal"/>
     <w:next w:val="Normal"/>
-    <w:link w:val="Heading2Char"/>
+    <w:link w:val="Ttulo2Car"/>
     <w:uiPriority w:val="9"/>
     <w:unhideWhenUsed/>
     <w:qFormat/>
@@ -5342,13 +5797,13 @@
       <w:szCs w:val="26"/>
     </w:rPr>
   </w:style>
-  <w:style w:type="character" w:default="1" w:styleId="DefaultParagraphFont">
+  <w:style w:type="character" w:default="1" w:styleId="Fuentedeprrafopredeter">
     <w:name w:val="Default Paragraph Font"/>
     <w:uiPriority w:val="1"/>
     <w:semiHidden/>
     <w:unhideWhenUsed/>
   </w:style>
-  <w:style w:type="table" w:default="1" w:styleId="TableNormal">
+  <w:style w:type="table" w:default="1" w:styleId="Tablanormal">
     <w:name w:val="Normal Table"/>
     <w:uiPriority w:val="99"/>
     <w:semiHidden/>
@@ -5363,17 +5818,17 @@
       </w:tblCellMar>
     </w:tblPr>
   </w:style>
-  <w:style w:type="numbering" w:default="1" w:styleId="NoList">
+  <w:style w:type="numbering" w:default="1" w:styleId="Sinlista">
     <w:name w:val="No List"/>
     <w:uiPriority w:val="99"/>
     <w:semiHidden/>
     <w:unhideWhenUsed/>
   </w:style>
-  <w:style w:type="paragraph" w:styleId="Title">
+  <w:style w:type="paragraph" w:styleId="Ttulo">
     <w:name w:val="Title"/>
     <w:basedOn w:val="Normal"/>
     <w:next w:val="Normal"/>
-    <w:link w:val="TitleChar"/>
+    <w:link w:val="TtuloCar"/>
     <w:uiPriority w:val="10"/>
     <w:qFormat/>
     <w:rsid w:val="00BA3B38"/>
@@ -5389,10 +5844,10 @@
       <w:szCs w:val="56"/>
     </w:rPr>
   </w:style>
-  <w:style w:type="character" w:customStyle="1" w:styleId="TitleChar">
-    <w:name w:val="Title Char"/>
-    <w:basedOn w:val="DefaultParagraphFont"/>
-    <w:link w:val="Title"/>
+  <w:style w:type="character" w:customStyle="1" w:styleId="TtuloCar">
+    <w:name w:val="Título Car"/>
+    <w:basedOn w:val="Fuentedeprrafopredeter"/>
+    <w:link w:val="Ttulo"/>
     <w:uiPriority w:val="10"/>
     <w:rsid w:val="00BA3B38"/>
     <w:rPr>
@@ -5404,7 +5859,7 @@
       <w:szCs w:val="56"/>
     </w:rPr>
   </w:style>
-  <w:style w:type="paragraph" w:styleId="ListParagraph">
+  <w:style w:type="paragraph" w:styleId="Prrafodelista">
     <w:name w:val="List Paragraph"/>
     <w:basedOn w:val="Normal"/>
     <w:uiPriority w:val="34"/>
@@ -5418,7 +5873,7 @@
       <w:noProof w:val="0"/>
     </w:rPr>
   </w:style>
-  <w:style w:type="paragraph" w:styleId="Caption">
+  <w:style w:type="paragraph" w:styleId="Descripcin">
     <w:name w:val="caption"/>
     <w:basedOn w:val="Normal"/>
     <w:next w:val="Normal"/>
@@ -5438,9 +5893,9 @@
       <w:szCs w:val="18"/>
     </w:rPr>
   </w:style>
-  <w:style w:type="table" w:styleId="GridTable2">
+  <w:style w:type="table" w:styleId="Tabladecuadrcula2">
     <w:name w:val="Grid Table 2"/>
-    <w:basedOn w:val="TableNormal"/>
+    <w:basedOn w:val="Tablanormal"/>
     <w:uiPriority w:val="47"/>
     <w:rsid w:val="005C50D1"/>
     <w:pPr>
@@ -5513,9 +5968,9 @@
       </w:tcPr>
     </w:tblStylePr>
   </w:style>
-  <w:style w:type="table" w:styleId="GridTable2-Accent3">
+  <w:style w:type="table" w:styleId="Tablaconcuadrcula2-nfasis3">
     <w:name w:val="Grid Table 2 Accent 3"/>
-    <w:basedOn w:val="TableNormal"/>
+    <w:basedOn w:val="Tablanormal"/>
     <w:uiPriority w:val="47"/>
     <w:rsid w:val="00392066"/>
     <w:pPr>
@@ -5588,10 +6043,10 @@
       </w:tcPr>
     </w:tblStylePr>
   </w:style>
-  <w:style w:type="character" w:customStyle="1" w:styleId="Heading1Char">
-    <w:name w:val="Heading 1 Char"/>
-    <w:basedOn w:val="DefaultParagraphFont"/>
-    <w:link w:val="Heading1"/>
+  <w:style w:type="character" w:customStyle="1" w:styleId="Ttulo1Car">
+    <w:name w:val="Título 1 Car"/>
+    <w:basedOn w:val="Fuentedeprrafopredeter"/>
+    <w:link w:val="Ttulo1"/>
     <w:uiPriority w:val="9"/>
     <w:rsid w:val="001826C9"/>
     <w:rPr>
@@ -5602,10 +6057,10 @@
       <w:szCs w:val="32"/>
     </w:rPr>
   </w:style>
-  <w:style w:type="character" w:customStyle="1" w:styleId="Heading2Char">
-    <w:name w:val="Heading 2 Char"/>
-    <w:basedOn w:val="DefaultParagraphFont"/>
-    <w:link w:val="Heading2"/>
+  <w:style w:type="character" w:customStyle="1" w:styleId="Ttulo2Car">
+    <w:name w:val="Título 2 Car"/>
+    <w:basedOn w:val="Fuentedeprrafopredeter"/>
+    <w:link w:val="Ttulo2"/>
     <w:uiPriority w:val="9"/>
     <w:rsid w:val="001826C9"/>
     <w:rPr>
@@ -5915,6 +6370,124 @@
 </file>
 
 <file path=customXml/item1.xml><?xml version="1.0" encoding="utf-8"?>
+<p:properties xmlns:p="http://schemas.microsoft.com/office/2006/metadata/properties" xmlns:xsi="http://www.w3.org/2001/XMLSchema-instance" xmlns:pc="http://schemas.microsoft.com/office/infopath/2007/PartnerControls">
+  <documentManagement>
+    <SharedWithUsers xmlns="85e30bcc-d76c-4413-8e4d-2dce22fb0743">
+      <UserInfo>
+        <DisplayName>Carlos Andres Lozano Garzon</DisplayName>
+        <AccountId>13</AccountId>
+        <AccountType/>
+      </UserInfo>
+      <UserInfo>
+        <DisplayName>Dario Ernesto Correal Torres</DisplayName>
+        <AccountId>15</AccountId>
+        <AccountType/>
+      </UserInfo>
+      <UserInfo>
+        <DisplayName>Mario  Fernando De la rosa Rosero</DisplayName>
+        <AccountId>16</AccountId>
+        <AccountType/>
+      </UserInfo>
+      <UserInfo>
+        <DisplayName>Christian Camilo Aparicio Baquen</DisplayName>
+        <AccountId>50</AccountId>
+        <AccountType/>
+      </UserInfo>
+      <UserInfo>
+        <DisplayName>Arturo Henao Chaparro</DisplayName>
+        <AccountId>48</AccountId>
+        <AccountType/>
+      </UserInfo>
+      <UserInfo>
+        <DisplayName>Luis Esteban Florez Salamanca</DisplayName>
+        <AccountId>33</AccountId>
+        <AccountType/>
+      </UserInfo>
+      <UserInfo>
+        <DisplayName>Ivan David Salazar Cardenas</DisplayName>
+        <AccountId>52</AccountId>
+        <AccountType/>
+      </UserInfo>
+      <UserInfo>
+        <DisplayName>Juan Carlos Marin Morales</DisplayName>
+        <AccountId>53</AccountId>
+        <AccountType/>
+      </UserInfo>
+      <UserInfo>
+        <DisplayName>Sofia Duque Gomez</DisplayName>
+        <AccountId>60</AccountId>
+        <AccountType/>
+      </UserInfo>
+      <UserInfo>
+        <DisplayName>Andres Felipe Romero Brand</DisplayName>
+        <AccountId>91</AccountId>
+        <AccountType/>
+      </UserInfo>
+      <UserInfo>
+        <DisplayName>Lindsay Vanessa Pinto Morato</DisplayName>
+        <AccountId>92</AccountId>
+        <AccountType/>
+      </UserInfo>
+      <UserInfo>
+        <DisplayName>Miguel Angel Acosta Walteros</DisplayName>
+        <AccountId>94</AccountId>
+        <AccountType/>
+      </UserInfo>
+      <UserInfo>
+        <DisplayName>Juan David Diaz Ipuz</DisplayName>
+        <AccountId>90</AccountId>
+        <AccountType/>
+      </UserInfo>
+      <UserInfo>
+        <DisplayName>Lily Aitana valentina Duque Chavez</DisplayName>
+        <AccountId>17</AccountId>
+        <AccountType/>
+      </UserInfo>
+      <UserInfo>
+        <DisplayName>Isaac David Bermudez Lara</DisplayName>
+        <AccountId>95</AccountId>
+        <AccountType/>
+      </UserInfo>
+      <UserInfo>
+        <DisplayName>Daniel Alejandro Angel Fuertes</DisplayName>
+        <AccountId>55</AccountId>
+        <AccountType/>
+      </UserInfo>
+      <UserInfo>
+        <DisplayName>Jeniffer Liliam Mendoza Espinosa</DisplayName>
+        <AccountId>97</AccountId>
+        <AccountType/>
+      </UserInfo>
+      <UserInfo>
+        <DisplayName>Kevin Cohen Solano</DisplayName>
+        <AccountId>93</AccountId>
+        <AccountType/>
+      </UserInfo>
+      <UserInfo>
+        <DisplayName>Cesar Luis Moreno Gonzalez</DisplayName>
+        <AccountId>96</AccountId>
+        <AccountType/>
+      </UserInfo>
+      <UserInfo>
+        <DisplayName>Jose Cristobal Arroyo Castellanos</DisplayName>
+        <AccountId>54</AccountId>
+        <AccountType/>
+      </UserInfo>
+    </SharedWithUsers>
+  </documentManagement>
+</p:properties>
+</file>
+
+<file path=customXml/item2.xml><?xml version="1.0" encoding="utf-8"?>
+<?mso-contentType ?>
+<FormTemplates xmlns="http://schemas.microsoft.com/sharepoint/v3/contenttype/forms">
+  <Display>DocumentLibraryForm</Display>
+  <Edit>DocumentLibraryForm</Edit>
+  <New>DocumentLibraryForm</New>
+</FormTemplates>
+</file>
+
+<file path=customXml/item3.xml><?xml version="1.0" encoding="utf-8"?>
 <ct:contentTypeSchema xmlns:ct="http://schemas.microsoft.com/office/2006/metadata/contentType" xmlns:ma="http://schemas.microsoft.com/office/2006/metadata/properties/metaAttributes" ct:_="" ma:_="" ma:contentTypeName="Documento" ma:contentTypeID="0x01010023858CF01A2EF24688B692775F4C60A4" ma:contentTypeVersion="12" ma:contentTypeDescription="Crear nuevo documento." ma:contentTypeScope="" ma:versionID="6ca5caf3e573104b48cd489fb7ebf238">
   <xsd:schema xmlns:xsd="http://www.w3.org/2001/XMLSchema" xmlns:xs="http://www.w3.org/2001/XMLSchema" xmlns:p="http://schemas.microsoft.com/office/2006/metadata/properties" xmlns:ns2="164883f8-7691-4ecf-b54a-664c0d0edefe" xmlns:ns3="85e30bcc-d76c-4413-8e4d-2dce22fb0743" targetNamespace="http://schemas.microsoft.com/office/2006/metadata/properties" ma:root="true" ma:fieldsID="f8ff97dc266d6a6a16fe4e7cad907b60" ns2:_="" ns3:_="">
     <xsd:import namespace="164883f8-7691-4ecf-b54a-664c0d0edefe"/>
@@ -6131,125 +6704,25 @@
 </ct:contentTypeSchema>
 </file>
 
-<file path=customXml/item2.xml><?xml version="1.0" encoding="utf-8"?>
-<?mso-contentType ?>
-<FormTemplates xmlns="http://schemas.microsoft.com/sharepoint/v3/contenttype/forms">
-  <Display>DocumentLibraryForm</Display>
-  <Edit>DocumentLibraryForm</Edit>
-  <New>DocumentLibraryForm</New>
-</FormTemplates>
+<file path=customXml/itemProps1.xml><?xml version="1.0" encoding="utf-8"?>
+<ds:datastoreItem xmlns:ds="http://schemas.openxmlformats.org/officeDocument/2006/customXml" ds:itemID="{D8D55360-DA4E-4EE6-A532-0D8BE99E30A4}">
+  <ds:schemaRefs>
+    <ds:schemaRef ds:uri="http://schemas.microsoft.com/office/2006/metadata/properties"/>
+    <ds:schemaRef ds:uri="http://schemas.microsoft.com/office/infopath/2007/PartnerControls"/>
+    <ds:schemaRef ds:uri="85e30bcc-d76c-4413-8e4d-2dce22fb0743"/>
+  </ds:schemaRefs>
+</ds:datastoreItem>
 </file>
 
-<file path=customXml/item3.xml><?xml version="1.0" encoding="utf-8"?>
-<p:properties xmlns:p="http://schemas.microsoft.com/office/2006/metadata/properties" xmlns:xsi="http://www.w3.org/2001/XMLSchema-instance" xmlns:pc="http://schemas.microsoft.com/office/infopath/2007/PartnerControls">
-  <documentManagement>
-    <SharedWithUsers xmlns="85e30bcc-d76c-4413-8e4d-2dce22fb0743">
-      <UserInfo>
-        <DisplayName>Carlos Andres Lozano Garzon</DisplayName>
-        <AccountId>13</AccountId>
-        <AccountType/>
-      </UserInfo>
-      <UserInfo>
-        <DisplayName>Dario Ernesto Correal Torres</DisplayName>
-        <AccountId>15</AccountId>
-        <AccountType/>
-      </UserInfo>
-      <UserInfo>
-        <DisplayName>Mario  Fernando De la rosa Rosero</DisplayName>
-        <AccountId>16</AccountId>
-        <AccountType/>
-      </UserInfo>
-      <UserInfo>
-        <DisplayName>Christian Camilo Aparicio Baquen</DisplayName>
-        <AccountId>50</AccountId>
-        <AccountType/>
-      </UserInfo>
-      <UserInfo>
-        <DisplayName>Arturo Henao Chaparro</DisplayName>
-        <AccountId>48</AccountId>
-        <AccountType/>
-      </UserInfo>
-      <UserInfo>
-        <DisplayName>Luis Esteban Florez Salamanca</DisplayName>
-        <AccountId>33</AccountId>
-        <AccountType/>
-      </UserInfo>
-      <UserInfo>
-        <DisplayName>Ivan David Salazar Cardenas</DisplayName>
-        <AccountId>52</AccountId>
-        <AccountType/>
-      </UserInfo>
-      <UserInfo>
-        <DisplayName>Juan Carlos Marin Morales</DisplayName>
-        <AccountId>53</AccountId>
-        <AccountType/>
-      </UserInfo>
-      <UserInfo>
-        <DisplayName>Sofia Duque Gomez</DisplayName>
-        <AccountId>60</AccountId>
-        <AccountType/>
-      </UserInfo>
-      <UserInfo>
-        <DisplayName>Andres Felipe Romero Brand</DisplayName>
-        <AccountId>91</AccountId>
-        <AccountType/>
-      </UserInfo>
-      <UserInfo>
-        <DisplayName>Lindsay Vanessa Pinto Morato</DisplayName>
-        <AccountId>92</AccountId>
-        <AccountType/>
-      </UserInfo>
-      <UserInfo>
-        <DisplayName>Miguel Angel Acosta Walteros</DisplayName>
-        <AccountId>94</AccountId>
-        <AccountType/>
-      </UserInfo>
-      <UserInfo>
-        <DisplayName>Juan David Diaz Ipuz</DisplayName>
-        <AccountId>90</AccountId>
-        <AccountType/>
-      </UserInfo>
-      <UserInfo>
-        <DisplayName>Lily Aitana valentina Duque Chavez</DisplayName>
-        <AccountId>17</AccountId>
-        <AccountType/>
-      </UserInfo>
-      <UserInfo>
-        <DisplayName>Isaac David Bermudez Lara</DisplayName>
-        <AccountId>95</AccountId>
-        <AccountType/>
-      </UserInfo>
-      <UserInfo>
-        <DisplayName>Daniel Alejandro Angel Fuertes</DisplayName>
-        <AccountId>55</AccountId>
-        <AccountType/>
-      </UserInfo>
-      <UserInfo>
-        <DisplayName>Jeniffer Liliam Mendoza Espinosa</DisplayName>
-        <AccountId>97</AccountId>
-        <AccountType/>
-      </UserInfo>
-      <UserInfo>
-        <DisplayName>Kevin Cohen Solano</DisplayName>
-        <AccountId>93</AccountId>
-        <AccountType/>
-      </UserInfo>
-      <UserInfo>
-        <DisplayName>Cesar Luis Moreno Gonzalez</DisplayName>
-        <AccountId>96</AccountId>
-        <AccountType/>
-      </UserInfo>
-      <UserInfo>
-        <DisplayName>Jose Cristobal Arroyo Castellanos</DisplayName>
-        <AccountId>54</AccountId>
-        <AccountType/>
-      </UserInfo>
-    </SharedWithUsers>
-  </documentManagement>
-</p:properties>
+<file path=customXml/itemProps2.xml><?xml version="1.0" encoding="utf-8"?>
+<ds:datastoreItem xmlns:ds="http://schemas.openxmlformats.org/officeDocument/2006/customXml" ds:itemID="{7DBE8262-9C92-4A1B-85FF-A533173B85D6}">
+  <ds:schemaRefs>
+    <ds:schemaRef ds:uri="http://schemas.microsoft.com/sharepoint/v3/contenttype/forms"/>
+  </ds:schemaRefs>
+</ds:datastoreItem>
 </file>
 
-<file path=customXml/itemProps1.xml><?xml version="1.0" encoding="utf-8"?>
+<file path=customXml/itemProps3.xml><?xml version="1.0" encoding="utf-8"?>
 <ds:datastoreItem xmlns:ds="http://schemas.openxmlformats.org/officeDocument/2006/customXml" ds:itemID="{570DB6D3-8E6B-4426-9C2D-AC98993DD9BC}">
   <ds:schemaRefs>
     <ds:schemaRef ds:uri="http://schemas.microsoft.com/office/2006/metadata/contentType"/>
@@ -6266,22 +6739,4 @@
     <ds:schemaRef ds:uri="http://schemas.microsoft.com/internal/obd"/>
   </ds:schemaRefs>
 </ds:datastoreItem>
-</file>
-
-<file path=customXml/itemProps2.xml><?xml version="1.0" encoding="utf-8"?>
-<ds:datastoreItem xmlns:ds="http://schemas.openxmlformats.org/officeDocument/2006/customXml" ds:itemID="{7DBE8262-9C92-4A1B-85FF-A533173B85D6}">
-  <ds:schemaRefs>
-    <ds:schemaRef ds:uri="http://schemas.microsoft.com/sharepoint/v3/contenttype/forms"/>
-  </ds:schemaRefs>
-</ds:datastoreItem>
-</file>
-
-<file path=customXml/itemProps3.xml><?xml version="1.0" encoding="utf-8"?>
-<ds:datastoreItem xmlns:ds="http://schemas.openxmlformats.org/officeDocument/2006/customXml" ds:itemID="{D8D55360-DA4E-4EE6-A532-0D8BE99E30A4}">
-  <ds:schemaRefs>
-    <ds:schemaRef ds:uri="http://schemas.microsoft.com/office/2006/metadata/properties"/>
-    <ds:schemaRef ds:uri="http://schemas.microsoft.com/office/infopath/2007/PartnerControls"/>
-    <ds:schemaRef ds:uri="85e30bcc-d76c-4413-8e4d-2dce22fb0743"/>
-  </ds:schemaRefs>
-</ds:datastoreItem>
 </file>
</xml_diff>

<commit_message>
Entrega final laboratorio 4
</commit_message>
<xml_diff>
--- a/Docs/Observaciones-Lab 4.docx
+++ b/Docs/Observaciones-Lab 4.docx
@@ -1,10 +1,10 @@
 
 <file path=word/document.xml><?xml version="1.0" encoding="utf-8"?>
-<w:document xmlns:wpc="http://schemas.microsoft.com/office/word/2010/wordprocessingCanvas" xmlns:cx="http://schemas.microsoft.com/office/drawing/2014/chartex" xmlns:cx1="http://schemas.microsoft.com/office/drawing/2015/9/8/chartex" xmlns:cx2="http://schemas.microsoft.com/office/drawing/2015/10/21/chartex" xmlns:cx3="http://schemas.microsoft.com/office/drawing/2016/5/9/chartex" xmlns:cx4="http://schemas.microsoft.com/office/drawing/2016/5/10/chartex" xmlns:cx5="http://schemas.microsoft.com/office/drawing/2016/5/11/chartex" xmlns:cx6="http://schemas.microsoft.com/office/drawing/2016/5/12/chartex" xmlns:cx7="http://schemas.microsoft.com/office/drawing/2016/5/13/chartex" xmlns:cx8="http://schemas.microsoft.com/office/drawing/2016/5/14/chartex" xmlns:mc="http://schemas.openxmlformats.org/markup-compatibility/2006" xmlns:aink="http://schemas.microsoft.com/office/drawing/2016/ink" xmlns:am3d="http://schemas.microsoft.com/office/drawing/2017/model3d" xmlns:o="urn:schemas-microsoft-com:office:office" xmlns:r="http://schemas.openxmlformats.org/officeDocument/2006/relationships" xmlns:m="http://schemas.openxmlformats.org/officeDocument/2006/math" xmlns:v="urn:schemas-microsoft-com:vml" xmlns:wp14="http://schemas.microsoft.com/office/word/2010/wordprocessingDrawing" xmlns:wp="http://schemas.openxmlformats.org/drawingml/2006/wordprocessingDrawing" xmlns:w10="urn:schemas-microsoft-com:office:word" xmlns:w="http://schemas.openxmlformats.org/wordprocessingml/2006/main" xmlns:w14="http://schemas.microsoft.com/office/word/2010/wordml" xmlns:w15="http://schemas.microsoft.com/office/word/2012/wordml" xmlns:w16cex="http://schemas.microsoft.com/office/word/2018/wordml/cex" xmlns:w16cid="http://schemas.microsoft.com/office/word/2016/wordml/cid" xmlns:w16="http://schemas.microsoft.com/office/word/2018/wordml" xmlns:w16se="http://schemas.microsoft.com/office/word/2015/wordml/symex" xmlns:wpg="http://schemas.microsoft.com/office/word/2010/wordprocessingGroup" xmlns:wpi="http://schemas.microsoft.com/office/word/2010/wordprocessingInk" xmlns:wne="http://schemas.microsoft.com/office/word/2006/wordml" xmlns:wps="http://schemas.microsoft.com/office/word/2010/wordprocessingShape" mc:Ignorable="w14 w15 w16se w16cid w16 w16cex wp14">
+<w:document xmlns:wpc="http://schemas.microsoft.com/office/word/2010/wordprocessingCanvas" xmlns:cx="http://schemas.microsoft.com/office/drawing/2014/chartex" xmlns:cx1="http://schemas.microsoft.com/office/drawing/2015/9/8/chartex" xmlns:cx2="http://schemas.microsoft.com/office/drawing/2015/10/21/chartex" xmlns:cx3="http://schemas.microsoft.com/office/drawing/2016/5/9/chartex" xmlns:cx4="http://schemas.microsoft.com/office/drawing/2016/5/10/chartex" xmlns:cx5="http://schemas.microsoft.com/office/drawing/2016/5/11/chartex" xmlns:cx6="http://schemas.microsoft.com/office/drawing/2016/5/12/chartex" xmlns:cx7="http://schemas.microsoft.com/office/drawing/2016/5/13/chartex" xmlns:cx8="http://schemas.microsoft.com/office/drawing/2016/5/14/chartex" xmlns:mc="http://schemas.openxmlformats.org/markup-compatibility/2006" xmlns:aink="http://schemas.microsoft.com/office/drawing/2016/ink" xmlns:am3d="http://schemas.microsoft.com/office/drawing/2017/model3d" xmlns:o="urn:schemas-microsoft-com:office:office" xmlns:r="http://schemas.openxmlformats.org/officeDocument/2006/relationships" xmlns:m="http://schemas.openxmlformats.org/officeDocument/2006/math" xmlns:v="urn:schemas-microsoft-com:vml" xmlns:wp14="http://schemas.microsoft.com/office/word/2010/wordprocessingDrawing" xmlns:wp="http://schemas.openxmlformats.org/drawingml/2006/wordprocessingDrawing" xmlns:w10="urn:schemas-microsoft-com:office:word" xmlns:w="http://schemas.openxmlformats.org/wordprocessingml/2006/main" xmlns:w14="http://schemas.microsoft.com/office/word/2010/wordml" xmlns:w15="http://schemas.microsoft.com/office/word/2012/wordml" xmlns:w16cex="http://schemas.microsoft.com/office/word/2018/wordml/cex" xmlns:w16cid="http://schemas.microsoft.com/office/word/2016/wordml/cid" xmlns:w16="http://schemas.microsoft.com/office/word/2018/wordml" xmlns:w16sdtdh="http://schemas.microsoft.com/office/word/2020/wordml/sdtdatahash" xmlns:w16se="http://schemas.microsoft.com/office/word/2015/wordml/symex" xmlns:wpg="http://schemas.microsoft.com/office/word/2010/wordprocessingGroup" xmlns:wpi="http://schemas.microsoft.com/office/word/2010/wordprocessingInk" xmlns:wne="http://schemas.microsoft.com/office/word/2006/wordml" xmlns:wps="http://schemas.microsoft.com/office/word/2010/wordprocessingShape" mc:Ignorable="w14 w15 w16se w16cid w16 w16cex w16sdtdh wp14">
   <w:body>
     <w:p>
       <w:pPr>
-        <w:pStyle w:val="Ttulo"/>
+        <w:pStyle w:val="Title"/>
         <w:jc w:val="center"/>
         <w:rPr>
           <w:noProof w:val="0"/>
@@ -64,12 +64,12 @@
           <w:noProof w:val="0"/>
           <w:lang w:val="es-419"/>
         </w:rPr>
-        <w:t>Estudiante 2 Cod XXXX</w:t>
+        <w:t>Alejandro Borda - 202020727</w:t>
       </w:r>
     </w:p>
     <w:p>
       <w:pPr>
-        <w:pStyle w:val="Ttulo1"/>
+        <w:pStyle w:val="Heading1"/>
         <w:rPr>
           <w:b/>
           <w:bCs/>
@@ -96,7 +96,7 @@
     </w:p>
     <w:tbl>
       <w:tblPr>
-        <w:tblStyle w:val="Tabladecuadrcula2"/>
+        <w:tblStyle w:val="GridTable2"/>
         <w:tblW w:w="3694" w:type="pct"/>
         <w:jc w:val="center"/>
         <w:tblLook w:val="04A0" w:firstRow="1" w:lastRow="0" w:firstColumn="1" w:lastColumn="0" w:noHBand="0" w:noVBand="1"/>
@@ -254,6 +254,14 @@
                 <w:lang w:val="es-419"/>
               </w:rPr>
             </w:pPr>
+            <w:r>
+              <w:rPr>
+                <w:rFonts w:ascii="Dax-Regular" w:hAnsi="Dax-Regular"/>
+                <w:noProof w:val="0"/>
+                <w:lang w:val="es-419"/>
+              </w:rPr>
+              <w:t>AMD Ryzen 5 3550H 2.10 GHz</w:t>
+            </w:r>
           </w:p>
         </w:tc>
       </w:tr>
@@ -324,6 +332,14 @@
                 <w:lang w:val="es-419"/>
               </w:rPr>
             </w:pPr>
+            <w:r>
+              <w:rPr>
+                <w:rFonts w:ascii="Dax-Regular" w:hAnsi="Dax-Regular"/>
+                <w:noProof w:val="0"/>
+                <w:lang w:val="es-419"/>
+              </w:rPr>
+              <w:t>8 GB</w:t>
+            </w:r>
           </w:p>
         </w:tc>
       </w:tr>
@@ -395,13 +411,21 @@
                 <w:lang w:val="es-419"/>
               </w:rPr>
             </w:pPr>
+            <w:r>
+              <w:rPr>
+                <w:rFonts w:ascii="Dax-Regular" w:hAnsi="Dax-Regular"/>
+                <w:noProof w:val="0"/>
+                <w:lang w:val="es-419"/>
+              </w:rPr>
+              <w:t>Windows 10, 64-bits</w:t>
+            </w:r>
           </w:p>
         </w:tc>
       </w:tr>
     </w:tbl>
     <w:p>
       <w:pPr>
-        <w:pStyle w:val="Descripcin"/>
+        <w:pStyle w:val="Caption"/>
         <w:jc w:val="center"/>
         <w:rPr>
           <w:lang w:val="es-419"/>
@@ -434,6 +458,7 @@
       </w:r>
       <w:r>
         <w:rPr>
+          <w:noProof/>
           <w:lang w:val="es-419"/>
         </w:rPr>
         <w:t>1</w:t>
@@ -454,7 +479,7 @@
     </w:p>
     <w:p>
       <w:pPr>
-        <w:pStyle w:val="Ttulo1"/>
+        <w:pStyle w:val="Heading1"/>
         <w:rPr>
           <w:b/>
           <w:bCs/>
@@ -474,7 +499,7 @@
     </w:p>
     <w:p>
       <w:pPr>
-        <w:pStyle w:val="Ttulo2"/>
+        <w:pStyle w:val="Heading2"/>
         <w:rPr>
           <w:b/>
           <w:bCs/>
@@ -1101,7 +1126,7 @@
     </w:tbl>
     <w:p>
       <w:pPr>
-        <w:pStyle w:val="Descripcin"/>
+        <w:pStyle w:val="Caption"/>
         <w:jc w:val="center"/>
         <w:rPr>
           <w:lang w:val="es-419"/>
@@ -1133,6 +1158,7 @@
       </w:r>
       <w:r>
         <w:rPr>
+          <w:noProof/>
           <w:lang w:val="es-419"/>
         </w:rPr>
         <w:t>2</w:t>
@@ -1759,7 +1785,7 @@
     </w:tbl>
     <w:p>
       <w:pPr>
-        <w:pStyle w:val="Descripcin"/>
+        <w:pStyle w:val="Caption"/>
         <w:ind w:left="360"/>
         <w:rPr>
           <w:lang w:val="es-419"/>
@@ -1791,6 +1817,7 @@
       </w:r>
       <w:r>
         <w:rPr>
+          <w:noProof/>
           <w:lang w:val="es-419"/>
         </w:rPr>
         <w:t>3</w:t>
@@ -1810,7 +1837,7 @@
     </w:p>
     <w:tbl>
       <w:tblPr>
-        <w:tblStyle w:val="Tablaconcuadrcula2-nfasis3"/>
+        <w:tblStyle w:val="GridTable2-Accent3"/>
         <w:tblW w:w="0" w:type="auto"/>
         <w:jc w:val="center"/>
         <w:tblLook w:val="04A0" w:firstRow="1" w:lastRow="0" w:firstColumn="1" w:lastColumn="0" w:noHBand="0" w:noVBand="1"/>
@@ -2204,7 +2231,7 @@
     </w:tbl>
     <w:p>
       <w:pPr>
-        <w:pStyle w:val="Descripcin"/>
+        <w:pStyle w:val="Caption"/>
         <w:jc w:val="center"/>
         <w:rPr>
           <w:rFonts w:ascii="Dax-Regular" w:hAnsi="Dax-Regular"/>
@@ -2237,6 +2264,7 @@
       </w:r>
       <w:r>
         <w:rPr>
+          <w:noProof/>
           <w:lang w:val="es-419"/>
         </w:rPr>
         <w:t>4</w:t>
@@ -2256,7 +2284,7 @@
     </w:p>
     <w:p>
       <w:pPr>
-        <w:pStyle w:val="Ttulo1"/>
+        <w:pStyle w:val="Heading1"/>
         <w:rPr>
           <w:b/>
           <w:bCs/>
@@ -2276,7 +2304,7 @@
     </w:p>
     <w:p>
       <w:pPr>
-        <w:pStyle w:val="Ttulo2"/>
+        <w:pStyle w:val="Heading2"/>
         <w:rPr>
           <w:b/>
           <w:bCs/>
@@ -2300,12 +2328,12 @@
         <w:tblLook w:val="04A0" w:firstRow="1" w:lastRow="0" w:firstColumn="1" w:lastColumn="0" w:noHBand="0" w:noVBand="1"/>
       </w:tblPr>
       <w:tblGrid>
-        <w:gridCol w:w="2059"/>
-        <w:gridCol w:w="2353"/>
-        <w:gridCol w:w="1463"/>
-        <w:gridCol w:w="1083"/>
-        <w:gridCol w:w="1163"/>
-        <w:gridCol w:w="1239"/>
+        <w:gridCol w:w="1767"/>
+        <w:gridCol w:w="2882"/>
+        <w:gridCol w:w="1317"/>
+        <w:gridCol w:w="1132"/>
+        <w:gridCol w:w="1157"/>
+        <w:gridCol w:w="1105"/>
       </w:tblGrid>
       <w:tr>
         <w:trPr>
@@ -2583,6 +2611,13 @@
                 <w:color w:val="000000"/>
               </w:rPr>
             </w:pPr>
+            <w:r>
+              <w:rPr>
+                <w:rFonts w:ascii="Dax-Regular" w:eastAsia="Times New Roman" w:hAnsi="Dax-Regular" w:cs="Calibri"/>
+                <w:color w:val="000000"/>
+              </w:rPr>
+              <w:t>Muestra -small (768 obras)</w:t>
+            </w:r>
           </w:p>
         </w:tc>
         <w:tc>
@@ -2606,6 +2641,13 @@
                 <w:color w:val="000000"/>
               </w:rPr>
             </w:pPr>
+            <w:r>
+              <w:rPr>
+                <w:rFonts w:ascii="Dax-Regular" w:eastAsia="Times New Roman" w:hAnsi="Dax-Regular" w:cs="Calibri"/>
+                <w:color w:val="000000"/>
+              </w:rPr>
+              <w:t>41.67</w:t>
+            </w:r>
           </w:p>
         </w:tc>
         <w:tc>
@@ -2629,6 +2671,13 @@
                 <w:color w:val="000000"/>
               </w:rPr>
             </w:pPr>
+            <w:r>
+              <w:rPr>
+                <w:rFonts w:ascii="Dax-Regular" w:eastAsia="Times New Roman" w:hAnsi="Dax-Regular" w:cs="Calibri"/>
+                <w:color w:val="000000"/>
+              </w:rPr>
+              <w:t>41.67</w:t>
+            </w:r>
           </w:p>
         </w:tc>
         <w:tc>
@@ -2652,6 +2701,13 @@
                 <w:color w:val="000000"/>
               </w:rPr>
             </w:pPr>
+            <w:r>
+              <w:rPr>
+                <w:rFonts w:ascii="Dax-Regular" w:eastAsia="Times New Roman" w:hAnsi="Dax-Regular" w:cs="Calibri"/>
+                <w:color w:val="000000"/>
+              </w:rPr>
+              <w:t>41.67</w:t>
+            </w:r>
           </w:p>
         </w:tc>
         <w:tc>
@@ -2675,6 +2731,13 @@
                 <w:color w:val="000000"/>
               </w:rPr>
             </w:pPr>
+            <w:r>
+              <w:rPr>
+                <w:rFonts w:ascii="Dax-Regular" w:eastAsia="Times New Roman" w:hAnsi="Dax-Regular" w:cs="Calibri"/>
+                <w:color w:val="000000"/>
+              </w:rPr>
+              <w:t>26.04</w:t>
+            </w:r>
           </w:p>
         </w:tc>
       </w:tr>
@@ -2735,6 +2798,13 @@
                 <w:color w:val="000000"/>
               </w:rPr>
             </w:pPr>
+            <w:r>
+              <w:rPr>
+                <w:rFonts w:ascii="Dax-Regular" w:eastAsia="Times New Roman" w:hAnsi="Dax-Regular" w:cs="Calibri"/>
+                <w:color w:val="000000"/>
+              </w:rPr>
+              <w:t>10pct (15 000 obras)</w:t>
+            </w:r>
           </w:p>
         </w:tc>
         <w:tc>
@@ -2758,6 +2828,13 @@
                 <w:color w:val="000000"/>
               </w:rPr>
             </w:pPr>
+            <w:r>
+              <w:rPr>
+                <w:rFonts w:ascii="Dax-Regular" w:eastAsia="Times New Roman" w:hAnsi="Dax-Regular" w:cs="Calibri"/>
+                <w:color w:val="000000"/>
+              </w:rPr>
+              <w:t>557.3</w:t>
+            </w:r>
           </w:p>
         </w:tc>
         <w:tc>
@@ -2781,6 +2858,13 @@
                 <w:color w:val="000000"/>
               </w:rPr>
             </w:pPr>
+            <w:r>
+              <w:rPr>
+                <w:rFonts w:ascii="Dax-Regular" w:eastAsia="Times New Roman" w:hAnsi="Dax-Regular" w:cs="Calibri"/>
+                <w:color w:val="000000"/>
+              </w:rPr>
+              <w:t>1598.96</w:t>
+            </w:r>
           </w:p>
         </w:tc>
         <w:tc>
@@ -2804,6 +2888,13 @@
                 <w:color w:val="000000"/>
               </w:rPr>
             </w:pPr>
+            <w:r>
+              <w:rPr>
+                <w:rFonts w:ascii="Dax-Regular" w:eastAsia="Times New Roman" w:hAnsi="Dax-Regular" w:cs="Calibri"/>
+                <w:color w:val="000000"/>
+              </w:rPr>
+              <w:t>6286.46</w:t>
+            </w:r>
           </w:p>
         </w:tc>
         <w:tc>
@@ -2827,13 +2918,20 @@
                 <w:color w:val="000000"/>
               </w:rPr>
             </w:pPr>
+            <w:r>
+              <w:rPr>
+                <w:rFonts w:ascii="Dax-Regular" w:eastAsia="Times New Roman" w:hAnsi="Dax-Regular" w:cs="Calibri"/>
+                <w:color w:val="000000"/>
+              </w:rPr>
+              <w:t>781.25</w:t>
+            </w:r>
           </w:p>
         </w:tc>
       </w:tr>
     </w:tbl>
     <w:p>
       <w:pPr>
-        <w:pStyle w:val="Descripcin"/>
+        <w:pStyle w:val="Caption"/>
         <w:jc w:val="center"/>
         <w:rPr>
           <w:lang w:val="es-419"/>
@@ -2865,9 +2963,10 @@
       </w:r>
       <w:r>
         <w:rPr>
-          <w:lang w:val="es-419"/>
-        </w:rPr>
-        <w:t>2</w:t>
+          <w:noProof/>
+          <w:lang w:val="es-419"/>
+        </w:rPr>
+        <w:t>5</w:t>
       </w:r>
       <w:r>
         <w:rPr>
@@ -2888,12 +2987,12 @@
         <w:tblLook w:val="04A0" w:firstRow="1" w:lastRow="0" w:firstColumn="1" w:lastColumn="0" w:noHBand="0" w:noVBand="1"/>
       </w:tblPr>
       <w:tblGrid>
-        <w:gridCol w:w="2024"/>
-        <w:gridCol w:w="2456"/>
-        <w:gridCol w:w="1446"/>
-        <w:gridCol w:w="1066"/>
-        <w:gridCol w:w="1146"/>
-        <w:gridCol w:w="1222"/>
+        <w:gridCol w:w="1725"/>
+        <w:gridCol w:w="2905"/>
+        <w:gridCol w:w="1386"/>
+        <w:gridCol w:w="1118"/>
+        <w:gridCol w:w="1063"/>
+        <w:gridCol w:w="1163"/>
       </w:tblGrid>
       <w:tr>
         <w:trPr>
@@ -3172,6 +3271,13 @@
                 <w:color w:val="000000"/>
               </w:rPr>
             </w:pPr>
+            <w:r>
+              <w:rPr>
+                <w:rFonts w:ascii="Dax-Regular" w:eastAsia="Times New Roman" w:hAnsi="Dax-Regular" w:cs="Calibri"/>
+                <w:color w:val="000000"/>
+              </w:rPr>
+              <w:t>Muestra -small (768 obras)</w:t>
+            </w:r>
           </w:p>
         </w:tc>
         <w:tc>
@@ -3195,6 +3301,13 @@
                 <w:color w:val="000000"/>
               </w:rPr>
             </w:pPr>
+            <w:r>
+              <w:rPr>
+                <w:rFonts w:ascii="Dax-Regular" w:eastAsia="Times New Roman" w:hAnsi="Dax-Regular" w:cs="Calibri"/>
+                <w:color w:val="000000"/>
+              </w:rPr>
+              <w:t>2083.34</w:t>
+            </w:r>
           </w:p>
         </w:tc>
         <w:tc>
@@ -3218,6 +3331,13 @@
                 <w:color w:val="000000"/>
               </w:rPr>
             </w:pPr>
+            <w:r>
+              <w:rPr>
+                <w:rFonts w:ascii="Dax-Regular" w:eastAsia="Times New Roman" w:hAnsi="Dax-Regular" w:cs="Calibri"/>
+                <w:color w:val="000000"/>
+              </w:rPr>
+              <w:t>1796.88</w:t>
+            </w:r>
           </w:p>
         </w:tc>
         <w:tc>
@@ -3241,6 +3361,13 @@
                 <w:color w:val="000000"/>
               </w:rPr>
             </w:pPr>
+            <w:r>
+              <w:rPr>
+                <w:rFonts w:ascii="Dax-Regular" w:eastAsia="Times New Roman" w:hAnsi="Dax-Regular" w:cs="Calibri"/>
+                <w:color w:val="000000"/>
+              </w:rPr>
+              <w:t>1593.8</w:t>
+            </w:r>
           </w:p>
         </w:tc>
         <w:tc>
@@ -3264,6 +3391,13 @@
                 <w:color w:val="000000"/>
               </w:rPr>
             </w:pPr>
+            <w:r>
+              <w:rPr>
+                <w:rFonts w:ascii="Dax-Regular" w:eastAsia="Times New Roman" w:hAnsi="Dax-Regular" w:cs="Calibri"/>
+                <w:color w:val="000000"/>
+              </w:rPr>
+              <w:t>218.8</w:t>
+            </w:r>
           </w:p>
         </w:tc>
       </w:tr>
@@ -3324,6 +3458,13 @@
                 <w:color w:val="000000"/>
               </w:rPr>
             </w:pPr>
+            <w:r>
+              <w:rPr>
+                <w:rFonts w:ascii="Dax-Regular" w:eastAsia="Times New Roman" w:hAnsi="Dax-Regular" w:cs="Calibri"/>
+                <w:color w:val="000000"/>
+              </w:rPr>
+              <w:t>10pct (15 000 obras)</w:t>
+            </w:r>
           </w:p>
         </w:tc>
         <w:tc>
@@ -3347,6 +3488,13 @@
                 <w:color w:val="000000"/>
               </w:rPr>
             </w:pPr>
+            <w:r>
+              <w:rPr>
+                <w:rFonts w:ascii="Dax-Regular" w:eastAsia="Times New Roman" w:hAnsi="Dax-Regular" w:cs="Calibri"/>
+                <w:color w:val="000000"/>
+              </w:rPr>
+              <w:t>560859.38</w:t>
+            </w:r>
           </w:p>
         </w:tc>
         <w:tc>
@@ -3370,6 +3518,13 @@
                 <w:color w:val="000000"/>
               </w:rPr>
             </w:pPr>
+            <w:r>
+              <w:rPr>
+                <w:rFonts w:ascii="Dax-Regular" w:eastAsia="Times New Roman" w:hAnsi="Dax-Regular" w:cs="Calibri"/>
+                <w:color w:val="000000"/>
+              </w:rPr>
+              <w:t>--</w:t>
+            </w:r>
           </w:p>
         </w:tc>
         <w:tc>
@@ -3393,6 +3548,13 @@
                 <w:color w:val="000000"/>
               </w:rPr>
             </w:pPr>
+            <w:r>
+              <w:rPr>
+                <w:rFonts w:ascii="Dax-Regular" w:eastAsia="Times New Roman" w:hAnsi="Dax-Regular" w:cs="Calibri"/>
+                <w:color w:val="000000"/>
+              </w:rPr>
+              <w:t>--</w:t>
+            </w:r>
           </w:p>
         </w:tc>
         <w:tc>
@@ -3416,13 +3578,20 @@
                 <w:color w:val="000000"/>
               </w:rPr>
             </w:pPr>
+            <w:r>
+              <w:rPr>
+                <w:rFonts w:ascii="Dax-Regular" w:eastAsia="Times New Roman" w:hAnsi="Dax-Regular" w:cs="Calibri"/>
+                <w:color w:val="000000"/>
+              </w:rPr>
+              <w:t>64125.0</w:t>
+            </w:r>
           </w:p>
         </w:tc>
       </w:tr>
     </w:tbl>
     <w:p>
       <w:pPr>
-        <w:pStyle w:val="Descripcin"/>
+        <w:pStyle w:val="Caption"/>
         <w:ind w:left="360"/>
         <w:rPr>
           <w:lang w:val="es-419"/>
@@ -3454,9 +3623,10 @@
       </w:r>
       <w:r>
         <w:rPr>
-          <w:lang w:val="es-419"/>
-        </w:rPr>
-        <w:t>3</w:t>
+          <w:noProof/>
+          <w:lang w:val="es-419"/>
+        </w:rPr>
+        <w:t>6</w:t>
       </w:r>
       <w:r>
         <w:rPr>
@@ -3469,11 +3639,24 @@
           <w:lang w:val="es-419"/>
         </w:rPr>
         <w:t>. Comparación de tiempos de ejecución para los ordenamientos en la representación lista enlazada.</w:t>
+      </w:r>
+    </w:p>
+    <w:p>
+      <w:pPr>
+        <w:rPr>
+          <w:lang w:val="es-419"/>
+        </w:rPr>
+      </w:pPr>
+      <w:r>
+        <w:rPr>
+          <w:lang w:val="es-419"/>
+        </w:rPr>
+        <w:t>“_ _” Equivale a que con más de 20 minutos de procesamiento no se finalizo el ordenamiento</w:t>
       </w:r>
     </w:p>
     <w:tbl>
       <w:tblPr>
-        <w:tblStyle w:val="Tablaconcuadrcula2-nfasis3"/>
+        <w:tblStyle w:val="GridTable2-Accent3"/>
         <w:tblW w:w="0" w:type="auto"/>
         <w:jc w:val="center"/>
         <w:tblLook w:val="04A0" w:firstRow="1" w:lastRow="0" w:firstColumn="1" w:lastColumn="0" w:noHBand="0" w:noVBand="1"/>
@@ -3618,6 +3801,13 @@
                 <w:lang w:val="es-419"/>
               </w:rPr>
             </w:pPr>
+            <w:r>
+              <w:rPr>
+                <w:rFonts w:ascii="Dax-Regular" w:hAnsi="Dax-Regular"/>
+                <w:lang w:val="es-419"/>
+              </w:rPr>
+              <w:t>x</w:t>
+            </w:r>
           </w:p>
         </w:tc>
         <w:tc>
@@ -3686,6 +3876,13 @@
                 <w:lang w:val="es-419"/>
               </w:rPr>
             </w:pPr>
+            <w:r>
+              <w:rPr>
+                <w:rFonts w:ascii="Dax-Regular" w:hAnsi="Dax-Regular"/>
+                <w:lang w:val="es-419"/>
+              </w:rPr>
+              <w:t>x</w:t>
+            </w:r>
           </w:p>
         </w:tc>
         <w:tc>
@@ -3751,6 +3948,13 @@
                 <w:lang w:val="es-419"/>
               </w:rPr>
             </w:pPr>
+            <w:r>
+              <w:rPr>
+                <w:rFonts w:ascii="Dax-Regular" w:hAnsi="Dax-Regular"/>
+                <w:lang w:val="es-419"/>
+              </w:rPr>
+              <w:t>x</w:t>
+            </w:r>
           </w:p>
         </w:tc>
         <w:tc>
@@ -3817,6 +4021,13 @@
                 <w:lang w:val="es-419"/>
               </w:rPr>
             </w:pPr>
+            <w:r>
+              <w:rPr>
+                <w:rFonts w:ascii="Dax-Regular" w:hAnsi="Dax-Regular"/>
+                <w:lang w:val="es-419"/>
+              </w:rPr>
+              <w:t>x</w:t>
+            </w:r>
           </w:p>
         </w:tc>
         <w:tc>
@@ -3839,7 +4050,7 @@
     </w:tbl>
     <w:p>
       <w:pPr>
-        <w:pStyle w:val="Descripcin"/>
+        <w:pStyle w:val="Caption"/>
         <w:jc w:val="center"/>
         <w:rPr>
           <w:rFonts w:ascii="Dax-Regular" w:hAnsi="Dax-Regular"/>
@@ -3872,9 +4083,10 @@
       </w:r>
       <w:r>
         <w:rPr>
-          <w:lang w:val="es-419"/>
-        </w:rPr>
-        <w:t>4</w:t>
+          <w:noProof/>
+          <w:lang w:val="es-419"/>
+        </w:rPr>
+        <w:t>7</w:t>
       </w:r>
       <w:r>
         <w:rPr>
@@ -3891,7 +4103,7 @@
     </w:p>
     <w:p>
       <w:pPr>
-        <w:pStyle w:val="Ttulo1"/>
+        <w:pStyle w:val="Heading1"/>
         <w:rPr>
           <w:b/>
           <w:bCs/>
@@ -3911,7 +4123,7 @@
     </w:p>
     <w:p>
       <w:pPr>
-        <w:pStyle w:val="Prrafodelista"/>
+        <w:pStyle w:val="ListParagraph"/>
         <w:numPr>
           <w:ilvl w:val="0"/>
           <w:numId w:val="7"/>
@@ -3932,7 +4144,7 @@
     </w:p>
     <w:p>
       <w:pPr>
-        <w:pStyle w:val="Prrafodelista"/>
+        <w:pStyle w:val="ListParagraph"/>
         <w:spacing w:after="0"/>
         <w:ind w:left="360"/>
         <w:jc w:val="both"/>
@@ -3950,7 +4162,7 @@
     </w:p>
     <w:p>
       <w:pPr>
-        <w:pStyle w:val="Prrafodelista"/>
+        <w:pStyle w:val="ListParagraph"/>
         <w:numPr>
           <w:ilvl w:val="0"/>
           <w:numId w:val="7"/>
@@ -3971,7 +4183,7 @@
     </w:p>
     <w:p>
       <w:pPr>
-        <w:pStyle w:val="Prrafodelista"/>
+        <w:pStyle w:val="ListParagraph"/>
         <w:spacing w:after="0"/>
         <w:ind w:left="360"/>
         <w:jc w:val="both"/>
@@ -3988,7 +4200,7 @@
     </w:p>
     <w:p>
       <w:pPr>
-        <w:pStyle w:val="Prrafodelista"/>
+        <w:pStyle w:val="ListParagraph"/>
         <w:numPr>
           <w:ilvl w:val="0"/>
           <w:numId w:val="7"/>
@@ -4016,7 +4228,7 @@
     </w:p>
     <w:p>
       <w:pPr>
-        <w:pStyle w:val="Prrafodelista"/>
+        <w:pStyle w:val="ListParagraph"/>
         <w:spacing w:after="0"/>
         <w:ind w:left="360"/>
         <w:jc w:val="both"/>
@@ -4034,7 +4246,7 @@
     </w:p>
     <w:p>
       <w:pPr>
-        <w:pStyle w:val="Prrafodelista"/>
+        <w:pStyle w:val="ListParagraph"/>
         <w:numPr>
           <w:ilvl w:val="0"/>
           <w:numId w:val="7"/>
@@ -4055,7 +4267,7 @@
     </w:p>
     <w:p>
       <w:pPr>
-        <w:pStyle w:val="Prrafodelista"/>
+        <w:pStyle w:val="ListParagraph"/>
         <w:spacing w:after="0"/>
         <w:ind w:left="360"/>
         <w:jc w:val="both"/>
@@ -4073,7 +4285,7 @@
     </w:p>
     <w:p>
       <w:pPr>
-        <w:pStyle w:val="Prrafodelista"/>
+        <w:pStyle w:val="ListParagraph"/>
         <w:numPr>
           <w:ilvl w:val="0"/>
           <w:numId w:val="7"/>
@@ -4150,7 +4362,7 @@
     </w:p>
     <w:p>
       <w:pPr>
-        <w:pStyle w:val="Prrafodelista"/>
+        <w:pStyle w:val="ListParagraph"/>
         <w:spacing w:after="0"/>
         <w:ind w:left="360"/>
         <w:jc w:val="both"/>
@@ -4169,7 +4381,7 @@
     </w:p>
     <w:p>
       <w:pPr>
-        <w:pStyle w:val="Prrafodelista"/>
+        <w:pStyle w:val="ListParagraph"/>
         <w:spacing w:after="0"/>
         <w:ind w:left="360"/>
         <w:jc w:val="both"/>
@@ -4188,7 +4400,7 @@
     </w:p>
     <w:p>
       <w:pPr>
-        <w:pStyle w:val="Prrafodelista"/>
+        <w:pStyle w:val="ListParagraph"/>
         <w:spacing w:after="0"/>
         <w:ind w:left="360"/>
         <w:jc w:val="both"/>
@@ -4207,7 +4419,7 @@
     </w:p>
     <w:p>
       <w:pPr>
-        <w:pStyle w:val="Prrafodelista"/>
+        <w:pStyle w:val="ListParagraph"/>
         <w:spacing w:after="0"/>
         <w:ind w:left="360"/>
         <w:jc w:val="both"/>
@@ -4251,7 +4463,7 @@
 </file>
 
 <file path=word/numbering.xml><?xml version="1.0" encoding="utf-8"?>
-<w:numbering xmlns:wpc="http://schemas.microsoft.com/office/word/2010/wordprocessingCanvas" xmlns:cx="http://schemas.microsoft.com/office/drawing/2014/chartex" xmlns:cx1="http://schemas.microsoft.com/office/drawing/2015/9/8/chartex" xmlns:cx2="http://schemas.microsoft.com/office/drawing/2015/10/21/chartex" xmlns:cx3="http://schemas.microsoft.com/office/drawing/2016/5/9/chartex" xmlns:cx4="http://schemas.microsoft.com/office/drawing/2016/5/10/chartex" xmlns:cx5="http://schemas.microsoft.com/office/drawing/2016/5/11/chartex" xmlns:cx6="http://schemas.microsoft.com/office/drawing/2016/5/12/chartex" xmlns:cx7="http://schemas.microsoft.com/office/drawing/2016/5/13/chartex" xmlns:cx8="http://schemas.microsoft.com/office/drawing/2016/5/14/chartex" xmlns:mc="http://schemas.openxmlformats.org/markup-compatibility/2006" xmlns:aink="http://schemas.microsoft.com/office/drawing/2016/ink" xmlns:am3d="http://schemas.microsoft.com/office/drawing/2017/model3d" xmlns:o="urn:schemas-microsoft-com:office:office" xmlns:r="http://schemas.openxmlformats.org/officeDocument/2006/relationships" xmlns:m="http://schemas.openxmlformats.org/officeDocument/2006/math" xmlns:v="urn:schemas-microsoft-com:vml" xmlns:wp14="http://schemas.microsoft.com/office/word/2010/wordprocessingDrawing" xmlns:wp="http://schemas.openxmlformats.org/drawingml/2006/wordprocessingDrawing" xmlns:w10="urn:schemas-microsoft-com:office:word" xmlns:w="http://schemas.openxmlformats.org/wordprocessingml/2006/main" xmlns:w14="http://schemas.microsoft.com/office/word/2010/wordml" xmlns:w15="http://schemas.microsoft.com/office/word/2012/wordml" xmlns:w16cex="http://schemas.microsoft.com/office/word/2018/wordml/cex" xmlns:w16cid="http://schemas.microsoft.com/office/word/2016/wordml/cid" xmlns:w16="http://schemas.microsoft.com/office/word/2018/wordml" xmlns:w16se="http://schemas.microsoft.com/office/word/2015/wordml/symex" xmlns:wpg="http://schemas.microsoft.com/office/word/2010/wordprocessingGroup" xmlns:wpi="http://schemas.microsoft.com/office/word/2010/wordprocessingInk" xmlns:wne="http://schemas.microsoft.com/office/word/2006/wordml" xmlns:wps="http://schemas.microsoft.com/office/word/2010/wordprocessingShape" mc:Ignorable="w14 w15 w16se w16cid w16 w16cex wp14">
+<w:numbering xmlns:wpc="http://schemas.microsoft.com/office/word/2010/wordprocessingCanvas" xmlns:cx="http://schemas.microsoft.com/office/drawing/2014/chartex" xmlns:cx1="http://schemas.microsoft.com/office/drawing/2015/9/8/chartex" xmlns:cx2="http://schemas.microsoft.com/office/drawing/2015/10/21/chartex" xmlns:cx3="http://schemas.microsoft.com/office/drawing/2016/5/9/chartex" xmlns:cx4="http://schemas.microsoft.com/office/drawing/2016/5/10/chartex" xmlns:cx5="http://schemas.microsoft.com/office/drawing/2016/5/11/chartex" xmlns:cx6="http://schemas.microsoft.com/office/drawing/2016/5/12/chartex" xmlns:cx7="http://schemas.microsoft.com/office/drawing/2016/5/13/chartex" xmlns:cx8="http://schemas.microsoft.com/office/drawing/2016/5/14/chartex" xmlns:mc="http://schemas.openxmlformats.org/markup-compatibility/2006" xmlns:aink="http://schemas.microsoft.com/office/drawing/2016/ink" xmlns:am3d="http://schemas.microsoft.com/office/drawing/2017/model3d" xmlns:o="urn:schemas-microsoft-com:office:office" xmlns:r="http://schemas.openxmlformats.org/officeDocument/2006/relationships" xmlns:m="http://schemas.openxmlformats.org/officeDocument/2006/math" xmlns:v="urn:schemas-microsoft-com:vml" xmlns:wp14="http://schemas.microsoft.com/office/word/2010/wordprocessingDrawing" xmlns:wp="http://schemas.openxmlformats.org/drawingml/2006/wordprocessingDrawing" xmlns:w10="urn:schemas-microsoft-com:office:word" xmlns:w="http://schemas.openxmlformats.org/wordprocessingml/2006/main" xmlns:w14="http://schemas.microsoft.com/office/word/2010/wordml" xmlns:w15="http://schemas.microsoft.com/office/word/2012/wordml" xmlns:w16cex="http://schemas.microsoft.com/office/word/2018/wordml/cex" xmlns:w16cid="http://schemas.microsoft.com/office/word/2016/wordml/cid" xmlns:w16="http://schemas.microsoft.com/office/word/2018/wordml" xmlns:w16sdtdh="http://schemas.microsoft.com/office/word/2020/wordml/sdtdatahash" xmlns:w16se="http://schemas.microsoft.com/office/word/2015/wordml/symex" xmlns:wpg="http://schemas.microsoft.com/office/word/2010/wordprocessingGroup" xmlns:wpi="http://schemas.microsoft.com/office/word/2010/wordprocessingInk" xmlns:wne="http://schemas.microsoft.com/office/word/2006/wordml" xmlns:wps="http://schemas.microsoft.com/office/word/2010/wordprocessingShape" mc:Ignorable="w14 w15 w16se w16cid w16 w16cex w16sdtdh wp14">
   <w:abstractNum w:abstractNumId="0" w15:restartNumberingAfterBreak="0">
     <w:nsid w:val="04A55406"/>
     <w:multiLevelType w:val="hybridMultilevel"/>
@@ -5346,7 +5558,7 @@
 </file>
 
 <file path=word/styles.xml><?xml version="1.0" encoding="utf-8"?>
-<w:styles xmlns:mc="http://schemas.openxmlformats.org/markup-compatibility/2006" xmlns:r="http://schemas.openxmlformats.org/officeDocument/2006/relationships" xmlns:w="http://schemas.openxmlformats.org/wordprocessingml/2006/main" xmlns:w14="http://schemas.microsoft.com/office/word/2010/wordml" xmlns:w15="http://schemas.microsoft.com/office/word/2012/wordml" xmlns:w16cex="http://schemas.microsoft.com/office/word/2018/wordml/cex" xmlns:w16cid="http://schemas.microsoft.com/office/word/2016/wordml/cid" xmlns:w16="http://schemas.microsoft.com/office/word/2018/wordml" xmlns:w16se="http://schemas.microsoft.com/office/word/2015/wordml/symex" mc:Ignorable="w14 w15 w16se w16cid w16 w16cex">
+<w:styles xmlns:mc="http://schemas.openxmlformats.org/markup-compatibility/2006" xmlns:r="http://schemas.openxmlformats.org/officeDocument/2006/relationships" xmlns:w="http://schemas.openxmlformats.org/wordprocessingml/2006/main" xmlns:w14="http://schemas.microsoft.com/office/word/2010/wordml" xmlns:w15="http://schemas.microsoft.com/office/word/2012/wordml" xmlns:w16cex="http://schemas.microsoft.com/office/word/2018/wordml/cex" xmlns:w16cid="http://schemas.microsoft.com/office/word/2016/wordml/cid" xmlns:w16="http://schemas.microsoft.com/office/word/2018/wordml" xmlns:w16sdtdh="http://schemas.microsoft.com/office/word/2020/wordml/sdtdatahash" xmlns:w16se="http://schemas.microsoft.com/office/word/2015/wordml/symex" mc:Ignorable="w14 w15 w16se w16cid w16 w16cex w16sdtdh">
   <w:docDefaults>
     <w:rPrDefault>
       <w:rPr>
@@ -5748,11 +5960,11 @@
       <w:noProof/>
     </w:rPr>
   </w:style>
-  <w:style w:type="paragraph" w:styleId="Ttulo1">
+  <w:style w:type="paragraph" w:styleId="Heading1">
     <w:name w:val="heading 1"/>
     <w:basedOn w:val="Normal"/>
     <w:next w:val="Normal"/>
-    <w:link w:val="Ttulo1Car"/>
+    <w:link w:val="Heading1Char"/>
     <w:uiPriority w:val="9"/>
     <w:qFormat/>
     <w:rsid w:val="001826C9"/>
@@ -5769,11 +5981,11 @@
       <w:szCs w:val="32"/>
     </w:rPr>
   </w:style>
-  <w:style w:type="paragraph" w:styleId="Ttulo2">
+  <w:style w:type="paragraph" w:styleId="Heading2">
     <w:name w:val="heading 2"/>
     <w:basedOn w:val="Normal"/>
     <w:next w:val="Normal"/>
-    <w:link w:val="Ttulo2Car"/>
+    <w:link w:val="Heading2Char"/>
     <w:uiPriority w:val="9"/>
     <w:unhideWhenUsed/>
     <w:qFormat/>
@@ -5791,13 +6003,13 @@
       <w:szCs w:val="26"/>
     </w:rPr>
   </w:style>
-  <w:style w:type="character" w:default="1" w:styleId="Fuentedeprrafopredeter">
+  <w:style w:type="character" w:default="1" w:styleId="DefaultParagraphFont">
     <w:name w:val="Default Paragraph Font"/>
     <w:uiPriority w:val="1"/>
     <w:semiHidden/>
     <w:unhideWhenUsed/>
   </w:style>
-  <w:style w:type="table" w:default="1" w:styleId="Tablanormal">
+  <w:style w:type="table" w:default="1" w:styleId="TableNormal">
     <w:name w:val="Normal Table"/>
     <w:uiPriority w:val="99"/>
     <w:semiHidden/>
@@ -5812,17 +6024,17 @@
       </w:tblCellMar>
     </w:tblPr>
   </w:style>
-  <w:style w:type="numbering" w:default="1" w:styleId="Sinlista">
+  <w:style w:type="numbering" w:default="1" w:styleId="NoList">
     <w:name w:val="No List"/>
     <w:uiPriority w:val="99"/>
     <w:semiHidden/>
     <w:unhideWhenUsed/>
   </w:style>
-  <w:style w:type="paragraph" w:styleId="Ttulo">
+  <w:style w:type="paragraph" w:styleId="Title">
     <w:name w:val="Title"/>
     <w:basedOn w:val="Normal"/>
     <w:next w:val="Normal"/>
-    <w:link w:val="TtuloCar"/>
+    <w:link w:val="TitleChar"/>
     <w:uiPriority w:val="10"/>
     <w:qFormat/>
     <w:rsid w:val="00BA3B38"/>
@@ -5838,10 +6050,10 @@
       <w:szCs w:val="56"/>
     </w:rPr>
   </w:style>
-  <w:style w:type="character" w:customStyle="1" w:styleId="TtuloCar">
-    <w:name w:val="Título Car"/>
-    <w:basedOn w:val="Fuentedeprrafopredeter"/>
-    <w:link w:val="Ttulo"/>
+  <w:style w:type="character" w:customStyle="1" w:styleId="TitleChar">
+    <w:name w:val="Title Char"/>
+    <w:basedOn w:val="DefaultParagraphFont"/>
+    <w:link w:val="Title"/>
     <w:uiPriority w:val="10"/>
     <w:rsid w:val="00BA3B38"/>
     <w:rPr>
@@ -5853,7 +6065,7 @@
       <w:szCs w:val="56"/>
     </w:rPr>
   </w:style>
-  <w:style w:type="paragraph" w:styleId="Prrafodelista">
+  <w:style w:type="paragraph" w:styleId="ListParagraph">
     <w:name w:val="List Paragraph"/>
     <w:basedOn w:val="Normal"/>
     <w:uiPriority w:val="34"/>
@@ -5867,7 +6079,7 @@
       <w:noProof w:val="0"/>
     </w:rPr>
   </w:style>
-  <w:style w:type="paragraph" w:styleId="Descripcin">
+  <w:style w:type="paragraph" w:styleId="Caption">
     <w:name w:val="caption"/>
     <w:basedOn w:val="Normal"/>
     <w:next w:val="Normal"/>
@@ -5887,9 +6099,9 @@
       <w:szCs w:val="18"/>
     </w:rPr>
   </w:style>
-  <w:style w:type="table" w:styleId="Tabladecuadrcula2">
+  <w:style w:type="table" w:styleId="GridTable2">
     <w:name w:val="Grid Table 2"/>
-    <w:basedOn w:val="Tablanormal"/>
+    <w:basedOn w:val="TableNormal"/>
     <w:uiPriority w:val="47"/>
     <w:rsid w:val="005C50D1"/>
     <w:pPr>
@@ -5962,9 +6174,9 @@
       </w:tcPr>
     </w:tblStylePr>
   </w:style>
-  <w:style w:type="table" w:styleId="Tablaconcuadrcula2-nfasis3">
+  <w:style w:type="table" w:styleId="GridTable2-Accent3">
     <w:name w:val="Grid Table 2 Accent 3"/>
-    <w:basedOn w:val="Tablanormal"/>
+    <w:basedOn w:val="TableNormal"/>
     <w:uiPriority w:val="47"/>
     <w:rsid w:val="00392066"/>
     <w:pPr>
@@ -6037,10 +6249,10 @@
       </w:tcPr>
     </w:tblStylePr>
   </w:style>
-  <w:style w:type="character" w:customStyle="1" w:styleId="Ttulo1Car">
-    <w:name w:val="Título 1 Car"/>
-    <w:basedOn w:val="Fuentedeprrafopredeter"/>
-    <w:link w:val="Ttulo1"/>
+  <w:style w:type="character" w:customStyle="1" w:styleId="Heading1Char">
+    <w:name w:val="Heading 1 Char"/>
+    <w:basedOn w:val="DefaultParagraphFont"/>
+    <w:link w:val="Heading1"/>
     <w:uiPriority w:val="9"/>
     <w:rsid w:val="001826C9"/>
     <w:rPr>
@@ -6051,10 +6263,10 @@
       <w:szCs w:val="32"/>
     </w:rPr>
   </w:style>
-  <w:style w:type="character" w:customStyle="1" w:styleId="Ttulo2Car">
-    <w:name w:val="Título 2 Car"/>
-    <w:basedOn w:val="Fuentedeprrafopredeter"/>
-    <w:link w:val="Ttulo2"/>
+  <w:style w:type="character" w:customStyle="1" w:styleId="Heading2Char">
+    <w:name w:val="Heading 2 Char"/>
+    <w:basedOn w:val="DefaultParagraphFont"/>
+    <w:link w:val="Heading2"/>
     <w:uiPriority w:val="9"/>
     <w:rsid w:val="001826C9"/>
     <w:rPr>
@@ -6364,6 +6576,115 @@
 </file>
 
 <file path=customXml/item1.xml><?xml version="1.0" encoding="utf-8"?>
+<p:properties xmlns:p="http://schemas.microsoft.com/office/2006/metadata/properties" xmlns:xsi="http://www.w3.org/2001/XMLSchema-instance" xmlns:pc="http://schemas.microsoft.com/office/infopath/2007/PartnerControls">
+  <documentManagement>
+    <SharedWithUsers xmlns="85e30bcc-d76c-4413-8e4d-2dce22fb0743">
+      <UserInfo>
+        <DisplayName>Carlos Andres Lozano Garzon</DisplayName>
+        <AccountId>13</AccountId>
+        <AccountType/>
+      </UserInfo>
+      <UserInfo>
+        <DisplayName>Dario Ernesto Correal Torres</DisplayName>
+        <AccountId>15</AccountId>
+        <AccountType/>
+      </UserInfo>
+      <UserInfo>
+        <DisplayName>Mario  Fernando De la rosa Rosero</DisplayName>
+        <AccountId>16</AccountId>
+        <AccountType/>
+      </UserInfo>
+      <UserInfo>
+        <DisplayName>Christian Camilo Aparicio Baquen</DisplayName>
+        <AccountId>50</AccountId>
+        <AccountType/>
+      </UserInfo>
+      <UserInfo>
+        <DisplayName>Arturo Henao Chaparro</DisplayName>
+        <AccountId>48</AccountId>
+        <AccountType/>
+      </UserInfo>
+      <UserInfo>
+        <DisplayName>Luis Esteban Florez Salamanca</DisplayName>
+        <AccountId>33</AccountId>
+        <AccountType/>
+      </UserInfo>
+      <UserInfo>
+        <DisplayName>Ivan David Salazar Cardenas</DisplayName>
+        <AccountId>52</AccountId>
+        <AccountType/>
+      </UserInfo>
+      <UserInfo>
+        <DisplayName>Juan Carlos Marin Morales</DisplayName>
+        <AccountId>53</AccountId>
+        <AccountType/>
+      </UserInfo>
+      <UserInfo>
+        <DisplayName>Sofia Duque Gomez</DisplayName>
+        <AccountId>60</AccountId>
+        <AccountType/>
+      </UserInfo>
+      <UserInfo>
+        <DisplayName>Andres Felipe Romero Brand</DisplayName>
+        <AccountId>91</AccountId>
+        <AccountType/>
+      </UserInfo>
+      <UserInfo>
+        <DisplayName>Lindsay Vanessa Pinto Morato</DisplayName>
+        <AccountId>92</AccountId>
+        <AccountType/>
+      </UserInfo>
+      <UserInfo>
+        <DisplayName>Miguel Angel Acosta Walteros</DisplayName>
+        <AccountId>94</AccountId>
+        <AccountType/>
+      </UserInfo>
+      <UserInfo>
+        <DisplayName>Juan David Diaz Ipuz</DisplayName>
+        <AccountId>90</AccountId>
+        <AccountType/>
+      </UserInfo>
+      <UserInfo>
+        <DisplayName>Lily Aitana valentina Duque Chavez</DisplayName>
+        <AccountId>17</AccountId>
+        <AccountType/>
+      </UserInfo>
+      <UserInfo>
+        <DisplayName>Isaac David Bermudez Lara</DisplayName>
+        <AccountId>95</AccountId>
+        <AccountType/>
+      </UserInfo>
+      <UserInfo>
+        <DisplayName>Daniel Alejandro Angel Fuertes</DisplayName>
+        <AccountId>55</AccountId>
+        <AccountType/>
+      </UserInfo>
+      <UserInfo>
+        <DisplayName>Jeniffer Liliam Mendoza Espinosa</DisplayName>
+        <AccountId>97</AccountId>
+        <AccountType/>
+      </UserInfo>
+      <UserInfo>
+        <DisplayName>Kevin Cohen Solano</DisplayName>
+        <AccountId>93</AccountId>
+        <AccountType/>
+      </UserInfo>
+      <UserInfo>
+        <DisplayName>Cesar Luis Moreno Gonzalez</DisplayName>
+        <AccountId>96</AccountId>
+        <AccountType/>
+      </UserInfo>
+      <UserInfo>
+        <DisplayName>Jose Cristobal Arroyo Castellanos</DisplayName>
+        <AccountId>54</AccountId>
+        <AccountType/>
+      </UserInfo>
+    </SharedWithUsers>
+  </documentManagement>
+</p:properties>
+</file>
+
+<file path=customXml/item2.xml><?xml version="1.0" encoding="utf-8"?>
 <ct:contentTypeSchema xmlns:ct="http://schemas.microsoft.com/office/2006/metadata/contentType" xmlns:ma="http://schemas.microsoft.com/office/2006/metadata/properties/metaAttributes" ct:_="" ma:_="" ma:contentTypeName="Documento" ma:contentTypeID="0x01010023858CF01A2EF24688B692775F4C60A4" ma:contentTypeVersion="12" ma:contentTypeDescription="Crear nuevo documento." ma:contentTypeScope="" ma:versionID="6ca5caf3e573104b48cd489fb7ebf238">
   <xsd:schema xmlns:xsd="http://www.w3.org/2001/XMLSchema" xmlns:xs="http://www.w3.org/2001/XMLSchema" xmlns:p="http://schemas.microsoft.com/office/2006/metadata/properties" xmlns:ns2="164883f8-7691-4ecf-b54a-664c0d0edefe" xmlns:ns3="85e30bcc-d76c-4413-8e4d-2dce22fb0743" targetNamespace="http://schemas.microsoft.com/office/2006/metadata/properties" ma:root="true" ma:fieldsID="f8ff97dc266d6a6a16fe4e7cad907b60" ns2:_="" ns3:_="">
     <xsd:import namespace="164883f8-7691-4ecf-b54a-664c0d0edefe"/>
@@ -6580,115 +6901,6 @@
 </ct:contentTypeSchema>
 </file>
 
-<file path=customXml/item2.xml><?xml version="1.0" encoding="utf-8"?>
-<p:properties xmlns:p="http://schemas.microsoft.com/office/2006/metadata/properties" xmlns:xsi="http://www.w3.org/2001/XMLSchema-instance" xmlns:pc="http://schemas.microsoft.com/office/infopath/2007/PartnerControls">
-  <documentManagement>
-    <SharedWithUsers xmlns="85e30bcc-d76c-4413-8e4d-2dce22fb0743">
-      <UserInfo>
-        <DisplayName>Carlos Andres Lozano Garzon</DisplayName>
-        <AccountId>13</AccountId>
-        <AccountType/>
-      </UserInfo>
-      <UserInfo>
-        <DisplayName>Dario Ernesto Correal Torres</DisplayName>
-        <AccountId>15</AccountId>
-        <AccountType/>
-      </UserInfo>
-      <UserInfo>
-        <DisplayName>Mario  Fernando De la rosa Rosero</DisplayName>
-        <AccountId>16</AccountId>
-        <AccountType/>
-      </UserInfo>
-      <UserInfo>
-        <DisplayName>Christian Camilo Aparicio Baquen</DisplayName>
-        <AccountId>50</AccountId>
-        <AccountType/>
-      </UserInfo>
-      <UserInfo>
-        <DisplayName>Arturo Henao Chaparro</DisplayName>
-        <AccountId>48</AccountId>
-        <AccountType/>
-      </UserInfo>
-      <UserInfo>
-        <DisplayName>Luis Esteban Florez Salamanca</DisplayName>
-        <AccountId>33</AccountId>
-        <AccountType/>
-      </UserInfo>
-      <UserInfo>
-        <DisplayName>Ivan David Salazar Cardenas</DisplayName>
-        <AccountId>52</AccountId>
-        <AccountType/>
-      </UserInfo>
-      <UserInfo>
-        <DisplayName>Juan Carlos Marin Morales</DisplayName>
-        <AccountId>53</AccountId>
-        <AccountType/>
-      </UserInfo>
-      <UserInfo>
-        <DisplayName>Sofia Duque Gomez</DisplayName>
-        <AccountId>60</AccountId>
-        <AccountType/>
-      </UserInfo>
-      <UserInfo>
-        <DisplayName>Andres Felipe Romero Brand</DisplayName>
-        <AccountId>91</AccountId>
-        <AccountType/>
-      </UserInfo>
-      <UserInfo>
-        <DisplayName>Lindsay Vanessa Pinto Morato</DisplayName>
-        <AccountId>92</AccountId>
-        <AccountType/>
-      </UserInfo>
-      <UserInfo>
-        <DisplayName>Miguel Angel Acosta Walteros</DisplayName>
-        <AccountId>94</AccountId>
-        <AccountType/>
-      </UserInfo>
-      <UserInfo>
-        <DisplayName>Juan David Diaz Ipuz</DisplayName>
-        <AccountId>90</AccountId>
-        <AccountType/>
-      </UserInfo>
-      <UserInfo>
-        <DisplayName>Lily Aitana valentina Duque Chavez</DisplayName>
-        <AccountId>17</AccountId>
-        <AccountType/>
-      </UserInfo>
-      <UserInfo>
-        <DisplayName>Isaac David Bermudez Lara</DisplayName>
-        <AccountId>95</AccountId>
-        <AccountType/>
-      </UserInfo>
-      <UserInfo>
-        <DisplayName>Daniel Alejandro Angel Fuertes</DisplayName>
-        <AccountId>55</AccountId>
-        <AccountType/>
-      </UserInfo>
-      <UserInfo>
-        <DisplayName>Jeniffer Liliam Mendoza Espinosa</DisplayName>
-        <AccountId>97</AccountId>
-        <AccountType/>
-      </UserInfo>
-      <UserInfo>
-        <DisplayName>Kevin Cohen Solano</DisplayName>
-        <AccountId>93</AccountId>
-        <AccountType/>
-      </UserInfo>
-      <UserInfo>
-        <DisplayName>Cesar Luis Moreno Gonzalez</DisplayName>
-        <AccountId>96</AccountId>
-        <AccountType/>
-      </UserInfo>
-      <UserInfo>
-        <DisplayName>Jose Cristobal Arroyo Castellanos</DisplayName>
-        <AccountId>54</AccountId>
-        <AccountType/>
-      </UserInfo>
-    </SharedWithUsers>
-  </documentManagement>
-</p:properties>
-</file>
-
 <file path=customXml/item3.xml><?xml version="1.0" encoding="utf-8"?>
 <?mso-contentType ?>
 <FormTemplates xmlns="http://schemas.microsoft.com/sharepoint/v3/contenttype/forms">
@@ -6699,6 +6911,16 @@
 </file>
 
 <file path=customXml/itemProps1.xml><?xml version="1.0" encoding="utf-8"?>
+<ds:datastoreItem xmlns:ds="http://schemas.openxmlformats.org/officeDocument/2006/customXml" ds:itemID="{D8D55360-DA4E-4EE6-A532-0D8BE99E30A4}">
+  <ds:schemaRefs>
+    <ds:schemaRef ds:uri="http://schemas.microsoft.com/office/2006/metadata/properties"/>
+    <ds:schemaRef ds:uri="http://schemas.microsoft.com/office/infopath/2007/PartnerControls"/>
+    <ds:schemaRef ds:uri="85e30bcc-d76c-4413-8e4d-2dce22fb0743"/>
+  </ds:schemaRefs>
+</ds:datastoreItem>
+</file>
+
+<file path=customXml/itemProps2.xml><?xml version="1.0" encoding="utf-8"?>
 <ds:datastoreItem xmlns:ds="http://schemas.openxmlformats.org/officeDocument/2006/customXml" ds:itemID="{570DB6D3-8E6B-4426-9C2D-AC98993DD9BC}">
   <ds:schemaRefs>
     <ds:schemaRef ds:uri="http://schemas.microsoft.com/office/2006/metadata/contentType"/>
@@ -6717,16 +6939,6 @@
 </ds:datastoreItem>
 </file>
 
-<file path=customXml/itemProps2.xml><?xml version="1.0" encoding="utf-8"?>
-<ds:datastoreItem xmlns:ds="http://schemas.openxmlformats.org/officeDocument/2006/customXml" ds:itemID="{D8D55360-DA4E-4EE6-A532-0D8BE99E30A4}">
-  <ds:schemaRefs>
-    <ds:schemaRef ds:uri="http://schemas.microsoft.com/office/2006/metadata/properties"/>
-    <ds:schemaRef ds:uri="http://schemas.microsoft.com/office/infopath/2007/PartnerControls"/>
-    <ds:schemaRef ds:uri="85e30bcc-d76c-4413-8e4d-2dce22fb0743"/>
-  </ds:schemaRefs>
-</ds:datastoreItem>
-</file>
-
 <file path=customXml/itemProps3.xml><?xml version="1.0" encoding="utf-8"?>
 <ds:datastoreItem xmlns:ds="http://schemas.openxmlformats.org/officeDocument/2006/customXml" ds:itemID="{7DBE8262-9C92-4A1B-85FF-A533173B85D6}">
   <ds:schemaRefs>

</xml_diff>